<commit_message>
Uppdaterade adressen i sidfoten
</commit_message>
<xml_diff>
--- a/templates/Magello Wordmall.docx
+++ b/templates/Magello Wordmall.docx
@@ -1,6 +1,6 @@
 
 <file path=word/document.xml><?xml version="1.0" encoding="utf-8"?>
-<w:document xmlns:wpc="http://schemas.microsoft.com/office/word/2010/wordprocessingCanvas" xmlns:cx="http://schemas.microsoft.com/office/drawing/2014/chartex" xmlns:cx1="http://schemas.microsoft.com/office/drawing/2015/9/8/chartex" xmlns:cx2="http://schemas.microsoft.com/office/drawing/2015/10/21/chartex" xmlns:cx3="http://schemas.microsoft.com/office/drawing/2016/5/9/chartex" xmlns:cx4="http://schemas.microsoft.com/office/drawing/2016/5/10/chartex" xmlns:cx5="http://schemas.microsoft.com/office/drawing/2016/5/11/chartex" xmlns:cx6="http://schemas.microsoft.com/office/drawing/2016/5/12/chartex" xmlns:cx7="http://schemas.microsoft.com/office/drawing/2016/5/13/chartex" xmlns:cx8="http://schemas.microsoft.com/office/drawing/2016/5/14/chartex" xmlns:mc="http://schemas.openxmlformats.org/markup-compatibility/2006" xmlns:aink="http://schemas.microsoft.com/office/drawing/2016/ink" xmlns:am3d="http://schemas.microsoft.com/office/drawing/2017/model3d" xmlns:o="urn:schemas-microsoft-com:office:office" xmlns:oel="http://schemas.microsoft.com/office/2019/extlst" xmlns:r="http://schemas.openxmlformats.org/officeDocument/2006/relationships" xmlns:m="http://schemas.openxmlformats.org/officeDocument/2006/math" xmlns:v="urn:schemas-microsoft-com:vml" xmlns:wp14="http://schemas.microsoft.com/office/word/2010/wordprocessingDrawing" xmlns:wp="http://schemas.openxmlformats.org/drawingml/2006/wordprocessingDrawing" xmlns:w10="urn:schemas-microsoft-com:office:word" xmlns:w="http://schemas.openxmlformats.org/wordprocessingml/2006/main" xmlns:w14="http://schemas.microsoft.com/office/word/2010/wordml" xmlns:w15="http://schemas.microsoft.com/office/word/2012/wordml" xmlns:w16cex="http://schemas.microsoft.com/office/word/2018/wordml/cex" xmlns:w16cid="http://schemas.microsoft.com/office/word/2016/wordml/cid" xmlns:w16="http://schemas.microsoft.com/office/word/2018/wordml" xmlns:w16sdtdh="http://schemas.microsoft.com/office/word/2020/wordml/sdtdatahash" xmlns:w16se="http://schemas.microsoft.com/office/word/2015/wordml/symex" xmlns:wpg="http://schemas.microsoft.com/office/word/2010/wordprocessingGroup" xmlns:wpi="http://schemas.microsoft.com/office/word/2010/wordprocessingInk" xmlns:wne="http://schemas.microsoft.com/office/word/2006/wordml" xmlns:wps="http://schemas.microsoft.com/office/word/2010/wordprocessingShape" mc:Ignorable="w14 w15 w16se w16cid w16 w16cex w16sdtdh wp14">
+<w:document xmlns:wpc="http://schemas.microsoft.com/office/word/2010/wordprocessingCanvas" xmlns:cx="http://schemas.microsoft.com/office/drawing/2014/chartex" xmlns:cx1="http://schemas.microsoft.com/office/drawing/2015/9/8/chartex" xmlns:cx2="http://schemas.microsoft.com/office/drawing/2015/10/21/chartex" xmlns:cx3="http://schemas.microsoft.com/office/drawing/2016/5/9/chartex" xmlns:cx4="http://schemas.microsoft.com/office/drawing/2016/5/10/chartex" xmlns:cx5="http://schemas.microsoft.com/office/drawing/2016/5/11/chartex" xmlns:cx6="http://schemas.microsoft.com/office/drawing/2016/5/12/chartex" xmlns:cx7="http://schemas.microsoft.com/office/drawing/2016/5/13/chartex" xmlns:cx8="http://schemas.microsoft.com/office/drawing/2016/5/14/chartex" xmlns:mc="http://schemas.openxmlformats.org/markup-compatibility/2006" xmlns:aink="http://schemas.microsoft.com/office/drawing/2016/ink" xmlns:am3d="http://schemas.microsoft.com/office/drawing/2017/model3d" xmlns:o="urn:schemas-microsoft-com:office:office" xmlns:oel="http://schemas.microsoft.com/office/2019/extlst" xmlns:r="http://schemas.openxmlformats.org/officeDocument/2006/relationships" xmlns:m="http://schemas.openxmlformats.org/officeDocument/2006/math" xmlns:v="urn:schemas-microsoft-com:vml" xmlns:wp14="http://schemas.microsoft.com/office/word/2010/wordprocessingDrawing" xmlns:wp="http://schemas.openxmlformats.org/drawingml/2006/wordprocessingDrawing" xmlns:w10="urn:schemas-microsoft-com:office:word" xmlns:w="http://schemas.openxmlformats.org/wordprocessingml/2006/main" xmlns:w14="http://schemas.microsoft.com/office/word/2010/wordml" xmlns:w15="http://schemas.microsoft.com/office/word/2012/wordml" xmlns:w16cex="http://schemas.microsoft.com/office/word/2018/wordml/cex" xmlns:w16cid="http://schemas.microsoft.com/office/word/2016/wordml/cid" xmlns:w16="http://schemas.microsoft.com/office/word/2018/wordml" xmlns:w16du="http://schemas.microsoft.com/office/word/2023/wordml/word16du" xmlns:w16sdtdh="http://schemas.microsoft.com/office/word/2020/wordml/sdtdatahash" xmlns:w16se="http://schemas.microsoft.com/office/word/2015/wordml/symex" xmlns:wpg="http://schemas.microsoft.com/office/word/2010/wordprocessingGroup" xmlns:wpi="http://schemas.microsoft.com/office/word/2010/wordprocessingInk" xmlns:wne="http://schemas.microsoft.com/office/word/2006/wordml" xmlns:wps="http://schemas.microsoft.com/office/word/2010/wordprocessingShape" mc:Ignorable="w14 w15 w16se w16cid w16 w16cex w16sdtdh w16du wp14">
   <w:body>
     <w:p>
       <w:pPr>
@@ -68,7 +68,14 @@
         <w:rPr>
           <w:lang w:eastAsia="sv-SE"/>
         </w:rPr>
-        <w:t>brödtext - R</w:t>
+        <w:t>brödtext</w:t>
+      </w:r>
+      <w:proofErr w:type="spellEnd"/>
+      <w:r>
+        <w:rPr>
+          <w:lang w:eastAsia="sv-SE"/>
+        </w:rPr>
+        <w:t xml:space="preserve"> - R</w:t>
       </w:r>
       <w:r>
         <w:rPr>
@@ -76,7 +83,6 @@
         </w:rPr>
         <w:t>oboto</w:t>
       </w:r>
-      <w:proofErr w:type="spellEnd"/>
     </w:p>
     <w:p>
       <w:pPr>
@@ -99,7 +105,7 @@
 </file>
 
 <file path=word/endnotes.xml><?xml version="1.0" encoding="utf-8"?>
-<w:endnotes xmlns:wpc="http://schemas.microsoft.com/office/word/2010/wordprocessingCanvas" xmlns:cx="http://schemas.microsoft.com/office/drawing/2014/chartex" xmlns:cx1="http://schemas.microsoft.com/office/drawing/2015/9/8/chartex" xmlns:cx2="http://schemas.microsoft.com/office/drawing/2015/10/21/chartex" xmlns:cx3="http://schemas.microsoft.com/office/drawing/2016/5/9/chartex" xmlns:cx4="http://schemas.microsoft.com/office/drawing/2016/5/10/chartex" xmlns:cx5="http://schemas.microsoft.com/office/drawing/2016/5/11/chartex" xmlns:cx6="http://schemas.microsoft.com/office/drawing/2016/5/12/chartex" xmlns:cx7="http://schemas.microsoft.com/office/drawing/2016/5/13/chartex" xmlns:cx8="http://schemas.microsoft.com/office/drawing/2016/5/14/chartex" xmlns:mc="http://schemas.openxmlformats.org/markup-compatibility/2006" xmlns:aink="http://schemas.microsoft.com/office/drawing/2016/ink" xmlns:am3d="http://schemas.microsoft.com/office/drawing/2017/model3d" xmlns:o="urn:schemas-microsoft-com:office:office" xmlns:oel="http://schemas.microsoft.com/office/2019/extlst" xmlns:r="http://schemas.openxmlformats.org/officeDocument/2006/relationships" xmlns:m="http://schemas.openxmlformats.org/officeDocument/2006/math" xmlns:v="urn:schemas-microsoft-com:vml" xmlns:wp14="http://schemas.microsoft.com/office/word/2010/wordprocessingDrawing" xmlns:wp="http://schemas.openxmlformats.org/drawingml/2006/wordprocessingDrawing" xmlns:w10="urn:schemas-microsoft-com:office:word" xmlns:w="http://schemas.openxmlformats.org/wordprocessingml/2006/main" xmlns:w14="http://schemas.microsoft.com/office/word/2010/wordml" xmlns:w15="http://schemas.microsoft.com/office/word/2012/wordml" xmlns:w16cex="http://schemas.microsoft.com/office/word/2018/wordml/cex" xmlns:w16cid="http://schemas.microsoft.com/office/word/2016/wordml/cid" xmlns:w16="http://schemas.microsoft.com/office/word/2018/wordml" xmlns:w16sdtdh="http://schemas.microsoft.com/office/word/2020/wordml/sdtdatahash" xmlns:w16se="http://schemas.microsoft.com/office/word/2015/wordml/symex" xmlns:wpg="http://schemas.microsoft.com/office/word/2010/wordprocessingGroup" xmlns:wpi="http://schemas.microsoft.com/office/word/2010/wordprocessingInk" xmlns:wne="http://schemas.microsoft.com/office/word/2006/wordml" xmlns:wps="http://schemas.microsoft.com/office/word/2010/wordprocessingShape" mc:Ignorable="w14 w15 w16se w16cid w16 w16cex w16sdtdh wp14">
+<w:endnotes xmlns:wpc="http://schemas.microsoft.com/office/word/2010/wordprocessingCanvas" xmlns:cx="http://schemas.microsoft.com/office/drawing/2014/chartex" xmlns:cx1="http://schemas.microsoft.com/office/drawing/2015/9/8/chartex" xmlns:cx2="http://schemas.microsoft.com/office/drawing/2015/10/21/chartex" xmlns:cx3="http://schemas.microsoft.com/office/drawing/2016/5/9/chartex" xmlns:cx4="http://schemas.microsoft.com/office/drawing/2016/5/10/chartex" xmlns:cx5="http://schemas.microsoft.com/office/drawing/2016/5/11/chartex" xmlns:cx6="http://schemas.microsoft.com/office/drawing/2016/5/12/chartex" xmlns:cx7="http://schemas.microsoft.com/office/drawing/2016/5/13/chartex" xmlns:cx8="http://schemas.microsoft.com/office/drawing/2016/5/14/chartex" xmlns:mc="http://schemas.openxmlformats.org/markup-compatibility/2006" xmlns:aink="http://schemas.microsoft.com/office/drawing/2016/ink" xmlns:am3d="http://schemas.microsoft.com/office/drawing/2017/model3d" xmlns:o="urn:schemas-microsoft-com:office:office" xmlns:oel="http://schemas.microsoft.com/office/2019/extlst" xmlns:r="http://schemas.openxmlformats.org/officeDocument/2006/relationships" xmlns:m="http://schemas.openxmlformats.org/officeDocument/2006/math" xmlns:v="urn:schemas-microsoft-com:vml" xmlns:wp14="http://schemas.microsoft.com/office/word/2010/wordprocessingDrawing" xmlns:wp="http://schemas.openxmlformats.org/drawingml/2006/wordprocessingDrawing" xmlns:w10="urn:schemas-microsoft-com:office:word" xmlns:w="http://schemas.openxmlformats.org/wordprocessingml/2006/main" xmlns:w14="http://schemas.microsoft.com/office/word/2010/wordml" xmlns:w15="http://schemas.microsoft.com/office/word/2012/wordml" xmlns:w16cex="http://schemas.microsoft.com/office/word/2018/wordml/cex" xmlns:w16cid="http://schemas.microsoft.com/office/word/2016/wordml/cid" xmlns:w16="http://schemas.microsoft.com/office/word/2018/wordml" xmlns:w16du="http://schemas.microsoft.com/office/word/2023/wordml/word16du" xmlns:w16sdtdh="http://schemas.microsoft.com/office/word/2020/wordml/sdtdatahash" xmlns:w16se="http://schemas.microsoft.com/office/word/2015/wordml/symex" xmlns:wpg="http://schemas.microsoft.com/office/word/2010/wordprocessingGroup" xmlns:wpi="http://schemas.microsoft.com/office/word/2010/wordprocessingInk" xmlns:wne="http://schemas.microsoft.com/office/word/2006/wordml" xmlns:wps="http://schemas.microsoft.com/office/word/2010/wordprocessingShape" mc:Ignorable="w14 w15 w16se w16cid w16 w16cex w16sdtdh w16du wp14">
   <w:endnote w:type="separator" w:id="-1">
     <w:p>
       <w:r>
@@ -121,38 +127,41 @@
 </file>
 
 <file path=word/footer1.xml><?xml version="1.0" encoding="utf-8"?>
-<w:ftr xmlns:wpc="http://schemas.microsoft.com/office/word/2010/wordprocessingCanvas" xmlns:cx="http://schemas.microsoft.com/office/drawing/2014/chartex" xmlns:cx1="http://schemas.microsoft.com/office/drawing/2015/9/8/chartex" xmlns:cx2="http://schemas.microsoft.com/office/drawing/2015/10/21/chartex" xmlns:cx3="http://schemas.microsoft.com/office/drawing/2016/5/9/chartex" xmlns:cx4="http://schemas.microsoft.com/office/drawing/2016/5/10/chartex" xmlns:cx5="http://schemas.microsoft.com/office/drawing/2016/5/11/chartex" xmlns:cx6="http://schemas.microsoft.com/office/drawing/2016/5/12/chartex" xmlns:cx7="http://schemas.microsoft.com/office/drawing/2016/5/13/chartex" xmlns:cx8="http://schemas.microsoft.com/office/drawing/2016/5/14/chartex" xmlns:mc="http://schemas.openxmlformats.org/markup-compatibility/2006" xmlns:aink="http://schemas.microsoft.com/office/drawing/2016/ink" xmlns:am3d="http://schemas.microsoft.com/office/drawing/2017/model3d" xmlns:o="urn:schemas-microsoft-com:office:office" xmlns:oel="http://schemas.microsoft.com/office/2019/extlst" xmlns:r="http://schemas.openxmlformats.org/officeDocument/2006/relationships" xmlns:m="http://schemas.openxmlformats.org/officeDocument/2006/math" xmlns:v="urn:schemas-microsoft-com:vml" xmlns:wp14="http://schemas.microsoft.com/office/word/2010/wordprocessingDrawing" xmlns:wp="http://schemas.openxmlformats.org/drawingml/2006/wordprocessingDrawing" xmlns:w10="urn:schemas-microsoft-com:office:word" xmlns:w="http://schemas.openxmlformats.org/wordprocessingml/2006/main" xmlns:w14="http://schemas.microsoft.com/office/word/2010/wordml" xmlns:w15="http://schemas.microsoft.com/office/word/2012/wordml" xmlns:w16cex="http://schemas.microsoft.com/office/word/2018/wordml/cex" xmlns:w16cid="http://schemas.microsoft.com/office/word/2016/wordml/cid" xmlns:w16="http://schemas.microsoft.com/office/word/2018/wordml" xmlns:w16sdtdh="http://schemas.microsoft.com/office/word/2020/wordml/sdtdatahash" xmlns:w16se="http://schemas.microsoft.com/office/word/2015/wordml/symex" xmlns:wpg="http://schemas.microsoft.com/office/word/2010/wordprocessingGroup" xmlns:wpi="http://schemas.microsoft.com/office/word/2010/wordprocessingInk" xmlns:wne="http://schemas.microsoft.com/office/word/2006/wordml" xmlns:wps="http://schemas.microsoft.com/office/word/2010/wordprocessingShape" mc:Ignorable="w14 w15 w16se w16cid w16 w16cex w16sdtdh wp14">
+<w:ftr xmlns:wpc="http://schemas.microsoft.com/office/word/2010/wordprocessingCanvas" xmlns:cx="http://schemas.microsoft.com/office/drawing/2014/chartex" xmlns:cx1="http://schemas.microsoft.com/office/drawing/2015/9/8/chartex" xmlns:cx2="http://schemas.microsoft.com/office/drawing/2015/10/21/chartex" xmlns:cx3="http://schemas.microsoft.com/office/drawing/2016/5/9/chartex" xmlns:cx4="http://schemas.microsoft.com/office/drawing/2016/5/10/chartex" xmlns:cx5="http://schemas.microsoft.com/office/drawing/2016/5/11/chartex" xmlns:cx6="http://schemas.microsoft.com/office/drawing/2016/5/12/chartex" xmlns:cx7="http://schemas.microsoft.com/office/drawing/2016/5/13/chartex" xmlns:cx8="http://schemas.microsoft.com/office/drawing/2016/5/14/chartex" xmlns:mc="http://schemas.openxmlformats.org/markup-compatibility/2006" xmlns:aink="http://schemas.microsoft.com/office/drawing/2016/ink" xmlns:am3d="http://schemas.microsoft.com/office/drawing/2017/model3d" xmlns:o="urn:schemas-microsoft-com:office:office" xmlns:oel="http://schemas.microsoft.com/office/2019/extlst" xmlns:r="http://schemas.openxmlformats.org/officeDocument/2006/relationships" xmlns:m="http://schemas.openxmlformats.org/officeDocument/2006/math" xmlns:v="urn:schemas-microsoft-com:vml" xmlns:wp14="http://schemas.microsoft.com/office/word/2010/wordprocessingDrawing" xmlns:wp="http://schemas.openxmlformats.org/drawingml/2006/wordprocessingDrawing" xmlns:w10="urn:schemas-microsoft-com:office:word" xmlns:w="http://schemas.openxmlformats.org/wordprocessingml/2006/main" xmlns:w14="http://schemas.microsoft.com/office/word/2010/wordml" xmlns:w15="http://schemas.microsoft.com/office/word/2012/wordml" xmlns:w16cex="http://schemas.microsoft.com/office/word/2018/wordml/cex" xmlns:w16cid="http://schemas.microsoft.com/office/word/2016/wordml/cid" xmlns:w16="http://schemas.microsoft.com/office/word/2018/wordml" xmlns:w16du="http://schemas.microsoft.com/office/word/2023/wordml/word16du" xmlns:w16sdtdh="http://schemas.microsoft.com/office/word/2020/wordml/sdtdatahash" xmlns:w16se="http://schemas.microsoft.com/office/word/2015/wordml/symex" xmlns:wpg="http://schemas.microsoft.com/office/word/2010/wordprocessingGroup" xmlns:wpi="http://schemas.microsoft.com/office/word/2010/wordprocessingInk" xmlns:wne="http://schemas.microsoft.com/office/word/2006/wordml" xmlns:wps="http://schemas.microsoft.com/office/word/2010/wordprocessingShape" mc:Ignorable="w14 w15 w16se w16cid w16 w16cex w16sdtdh w16du wp14">
   <w:p>
     <w:pPr>
       <w:pStyle w:val="Footer"/>
       <w:jc w:val="center"/>
-      <w:rPr>
-        <w:lang w:val="en-US"/>
-      </w:rPr>
     </w:pPr>
     <w:r>
-      <w:rPr>
-        <w:lang w:val="en-US"/>
-      </w:rPr>
       <w:t>M</w:t>
     </w:r>
     <w:r>
-      <w:rPr>
-        <w:lang w:val="en-US"/>
-      </w:rPr>
       <w:t>agello</w:t>
     </w:r>
     <w:r>
-      <w:rPr>
-        <w:lang w:val="en-US"/>
-      </w:rPr>
       <w:t xml:space="preserve"> G</w:t>
     </w:r>
     <w:r>
+      <w:t xml:space="preserve">roup AB  |  Org nr: 556531-7129  </w:t>
+    </w:r>
+    <w:r>
       <w:rPr>
         <w:lang w:val="en-US"/>
       </w:rPr>
-      <w:t>roup AB  |  Org nr: 556531-7129  |  Box 823 SE-101 36 Stockholm</w:t>
+      <w:t>|</w:t>
+    </w:r>
+    <w:r>
+      <w:rPr>
+        <w:lang w:val="en-US"/>
+      </w:rPr>
+      <w:t xml:space="preserve">  </w:t>
+    </w:r>
+    <w:r>
+      <w:t>Västgötagatan 2</w:t>
+    </w:r>
+    <w:r>
+      <w:t xml:space="preserve"> Stockholm</w:t>
     </w:r>
   </w:p>
   <w:p>
@@ -161,13 +170,16 @@
       <w:jc w:val="center"/>
     </w:pPr>
     <w:r>
-      <w:t>Besöksadress: Klarabergsviadukten 90C 5tr  |  08-633 13 00  |  info@</w:t>
+      <w:t>08-633 13 00  |  info@</w:t>
     </w:r>
     <w:r>
       <w:t>magello</w:t>
     </w:r>
     <w:r>
       <w:t>.se  | </w:t>
+    </w:r>
+    <w:r>
+      <w:t xml:space="preserve"> </w:t>
     </w:r>
     <w:r>
       <w:t>magello</w:t>
@@ -200,7 +212,7 @@
 </file>
 
 <file path=word/footnotes.xml><?xml version="1.0" encoding="utf-8"?>
-<w:footnotes xmlns:wpc="http://schemas.microsoft.com/office/word/2010/wordprocessingCanvas" xmlns:cx="http://schemas.microsoft.com/office/drawing/2014/chartex" xmlns:cx1="http://schemas.microsoft.com/office/drawing/2015/9/8/chartex" xmlns:cx2="http://schemas.microsoft.com/office/drawing/2015/10/21/chartex" xmlns:cx3="http://schemas.microsoft.com/office/drawing/2016/5/9/chartex" xmlns:cx4="http://schemas.microsoft.com/office/drawing/2016/5/10/chartex" xmlns:cx5="http://schemas.microsoft.com/office/drawing/2016/5/11/chartex" xmlns:cx6="http://schemas.microsoft.com/office/drawing/2016/5/12/chartex" xmlns:cx7="http://schemas.microsoft.com/office/drawing/2016/5/13/chartex" xmlns:cx8="http://schemas.microsoft.com/office/drawing/2016/5/14/chartex" xmlns:mc="http://schemas.openxmlformats.org/markup-compatibility/2006" xmlns:aink="http://schemas.microsoft.com/office/drawing/2016/ink" xmlns:am3d="http://schemas.microsoft.com/office/drawing/2017/model3d" xmlns:o="urn:schemas-microsoft-com:office:office" xmlns:oel="http://schemas.microsoft.com/office/2019/extlst" xmlns:r="http://schemas.openxmlformats.org/officeDocument/2006/relationships" xmlns:m="http://schemas.openxmlformats.org/officeDocument/2006/math" xmlns:v="urn:schemas-microsoft-com:vml" xmlns:wp14="http://schemas.microsoft.com/office/word/2010/wordprocessingDrawing" xmlns:wp="http://schemas.openxmlformats.org/drawingml/2006/wordprocessingDrawing" xmlns:w10="urn:schemas-microsoft-com:office:word" xmlns:w="http://schemas.openxmlformats.org/wordprocessingml/2006/main" xmlns:w14="http://schemas.microsoft.com/office/word/2010/wordml" xmlns:w15="http://schemas.microsoft.com/office/word/2012/wordml" xmlns:w16cex="http://schemas.microsoft.com/office/word/2018/wordml/cex" xmlns:w16cid="http://schemas.microsoft.com/office/word/2016/wordml/cid" xmlns:w16="http://schemas.microsoft.com/office/word/2018/wordml" xmlns:w16sdtdh="http://schemas.microsoft.com/office/word/2020/wordml/sdtdatahash" xmlns:w16se="http://schemas.microsoft.com/office/word/2015/wordml/symex" xmlns:wpg="http://schemas.microsoft.com/office/word/2010/wordprocessingGroup" xmlns:wpi="http://schemas.microsoft.com/office/word/2010/wordprocessingInk" xmlns:wne="http://schemas.microsoft.com/office/word/2006/wordml" xmlns:wps="http://schemas.microsoft.com/office/word/2010/wordprocessingShape" mc:Ignorable="w14 w15 w16se w16cid w16 w16cex w16sdtdh wp14">
+<w:footnotes xmlns:wpc="http://schemas.microsoft.com/office/word/2010/wordprocessingCanvas" xmlns:cx="http://schemas.microsoft.com/office/drawing/2014/chartex" xmlns:cx1="http://schemas.microsoft.com/office/drawing/2015/9/8/chartex" xmlns:cx2="http://schemas.microsoft.com/office/drawing/2015/10/21/chartex" xmlns:cx3="http://schemas.microsoft.com/office/drawing/2016/5/9/chartex" xmlns:cx4="http://schemas.microsoft.com/office/drawing/2016/5/10/chartex" xmlns:cx5="http://schemas.microsoft.com/office/drawing/2016/5/11/chartex" xmlns:cx6="http://schemas.microsoft.com/office/drawing/2016/5/12/chartex" xmlns:cx7="http://schemas.microsoft.com/office/drawing/2016/5/13/chartex" xmlns:cx8="http://schemas.microsoft.com/office/drawing/2016/5/14/chartex" xmlns:mc="http://schemas.openxmlformats.org/markup-compatibility/2006" xmlns:aink="http://schemas.microsoft.com/office/drawing/2016/ink" xmlns:am3d="http://schemas.microsoft.com/office/drawing/2017/model3d" xmlns:o="urn:schemas-microsoft-com:office:office" xmlns:oel="http://schemas.microsoft.com/office/2019/extlst" xmlns:r="http://schemas.openxmlformats.org/officeDocument/2006/relationships" xmlns:m="http://schemas.openxmlformats.org/officeDocument/2006/math" xmlns:v="urn:schemas-microsoft-com:vml" xmlns:wp14="http://schemas.microsoft.com/office/word/2010/wordprocessingDrawing" xmlns:wp="http://schemas.openxmlformats.org/drawingml/2006/wordprocessingDrawing" xmlns:w10="urn:schemas-microsoft-com:office:word" xmlns:w="http://schemas.openxmlformats.org/wordprocessingml/2006/main" xmlns:w14="http://schemas.microsoft.com/office/word/2010/wordml" xmlns:w15="http://schemas.microsoft.com/office/word/2012/wordml" xmlns:w16cex="http://schemas.microsoft.com/office/word/2018/wordml/cex" xmlns:w16cid="http://schemas.microsoft.com/office/word/2016/wordml/cid" xmlns:w16="http://schemas.microsoft.com/office/word/2018/wordml" xmlns:w16du="http://schemas.microsoft.com/office/word/2023/wordml/word16du" xmlns:w16sdtdh="http://schemas.microsoft.com/office/word/2020/wordml/sdtdatahash" xmlns:w16se="http://schemas.microsoft.com/office/word/2015/wordml/symex" xmlns:wpg="http://schemas.microsoft.com/office/word/2010/wordprocessingGroup" xmlns:wpi="http://schemas.microsoft.com/office/word/2010/wordprocessingInk" xmlns:wne="http://schemas.microsoft.com/office/word/2006/wordml" xmlns:wps="http://schemas.microsoft.com/office/word/2010/wordprocessingShape" mc:Ignorable="w14 w15 w16se w16cid w16 w16cex w16sdtdh w16du wp14">
   <w:footnote w:type="separator" w:id="-1">
     <w:p>
       <w:r>
@@ -222,7 +234,7 @@
 </file>
 
 <file path=word/header1.xml><?xml version="1.0" encoding="utf-8"?>
-<w:hdr xmlns:wpc="http://schemas.microsoft.com/office/word/2010/wordprocessingCanvas" xmlns:cx="http://schemas.microsoft.com/office/drawing/2014/chartex" xmlns:cx1="http://schemas.microsoft.com/office/drawing/2015/9/8/chartex" xmlns:cx2="http://schemas.microsoft.com/office/drawing/2015/10/21/chartex" xmlns:cx3="http://schemas.microsoft.com/office/drawing/2016/5/9/chartex" xmlns:cx4="http://schemas.microsoft.com/office/drawing/2016/5/10/chartex" xmlns:cx5="http://schemas.microsoft.com/office/drawing/2016/5/11/chartex" xmlns:cx6="http://schemas.microsoft.com/office/drawing/2016/5/12/chartex" xmlns:cx7="http://schemas.microsoft.com/office/drawing/2016/5/13/chartex" xmlns:cx8="http://schemas.microsoft.com/office/drawing/2016/5/14/chartex" xmlns:mc="http://schemas.openxmlformats.org/markup-compatibility/2006" xmlns:aink="http://schemas.microsoft.com/office/drawing/2016/ink" xmlns:am3d="http://schemas.microsoft.com/office/drawing/2017/model3d" xmlns:o="urn:schemas-microsoft-com:office:office" xmlns:oel="http://schemas.microsoft.com/office/2019/extlst" xmlns:r="http://schemas.openxmlformats.org/officeDocument/2006/relationships" xmlns:m="http://schemas.openxmlformats.org/officeDocument/2006/math" xmlns:v="urn:schemas-microsoft-com:vml" xmlns:wp14="http://schemas.microsoft.com/office/word/2010/wordprocessingDrawing" xmlns:wp="http://schemas.openxmlformats.org/drawingml/2006/wordprocessingDrawing" xmlns:w10="urn:schemas-microsoft-com:office:word" xmlns:w="http://schemas.openxmlformats.org/wordprocessingml/2006/main" xmlns:w14="http://schemas.microsoft.com/office/word/2010/wordml" xmlns:w15="http://schemas.microsoft.com/office/word/2012/wordml" xmlns:w16cex="http://schemas.microsoft.com/office/word/2018/wordml/cex" xmlns:w16cid="http://schemas.microsoft.com/office/word/2016/wordml/cid" xmlns:w16="http://schemas.microsoft.com/office/word/2018/wordml" xmlns:w16sdtdh="http://schemas.microsoft.com/office/word/2020/wordml/sdtdatahash" xmlns:w16se="http://schemas.microsoft.com/office/word/2015/wordml/symex" xmlns:wpg="http://schemas.microsoft.com/office/word/2010/wordprocessingGroup" xmlns:wpi="http://schemas.microsoft.com/office/word/2010/wordprocessingInk" xmlns:wne="http://schemas.microsoft.com/office/word/2006/wordml" xmlns:wps="http://schemas.microsoft.com/office/word/2010/wordprocessingShape" mc:Ignorable="w14 w15 w16se w16cid w16 w16cex w16sdtdh wp14">
+<w:hdr xmlns:wpc="http://schemas.microsoft.com/office/word/2010/wordprocessingCanvas" xmlns:cx="http://schemas.microsoft.com/office/drawing/2014/chartex" xmlns:cx1="http://schemas.microsoft.com/office/drawing/2015/9/8/chartex" xmlns:cx2="http://schemas.microsoft.com/office/drawing/2015/10/21/chartex" xmlns:cx3="http://schemas.microsoft.com/office/drawing/2016/5/9/chartex" xmlns:cx4="http://schemas.microsoft.com/office/drawing/2016/5/10/chartex" xmlns:cx5="http://schemas.microsoft.com/office/drawing/2016/5/11/chartex" xmlns:cx6="http://schemas.microsoft.com/office/drawing/2016/5/12/chartex" xmlns:cx7="http://schemas.microsoft.com/office/drawing/2016/5/13/chartex" xmlns:cx8="http://schemas.microsoft.com/office/drawing/2016/5/14/chartex" xmlns:mc="http://schemas.openxmlformats.org/markup-compatibility/2006" xmlns:aink="http://schemas.microsoft.com/office/drawing/2016/ink" xmlns:am3d="http://schemas.microsoft.com/office/drawing/2017/model3d" xmlns:o="urn:schemas-microsoft-com:office:office" xmlns:oel="http://schemas.microsoft.com/office/2019/extlst" xmlns:r="http://schemas.openxmlformats.org/officeDocument/2006/relationships" xmlns:m="http://schemas.openxmlformats.org/officeDocument/2006/math" xmlns:v="urn:schemas-microsoft-com:vml" xmlns:wp14="http://schemas.microsoft.com/office/word/2010/wordprocessingDrawing" xmlns:wp="http://schemas.openxmlformats.org/drawingml/2006/wordprocessingDrawing" xmlns:w10="urn:schemas-microsoft-com:office:word" xmlns:w="http://schemas.openxmlformats.org/wordprocessingml/2006/main" xmlns:w14="http://schemas.microsoft.com/office/word/2010/wordml" xmlns:w15="http://schemas.microsoft.com/office/word/2012/wordml" xmlns:w16cex="http://schemas.microsoft.com/office/word/2018/wordml/cex" xmlns:w16cid="http://schemas.microsoft.com/office/word/2016/wordml/cid" xmlns:w16="http://schemas.microsoft.com/office/word/2018/wordml" xmlns:w16du="http://schemas.microsoft.com/office/word/2023/wordml/word16du" xmlns:w16sdtdh="http://schemas.microsoft.com/office/word/2020/wordml/sdtdatahash" xmlns:w16se="http://schemas.microsoft.com/office/word/2015/wordml/symex" xmlns:wpg="http://schemas.microsoft.com/office/word/2010/wordprocessingGroup" xmlns:wpi="http://schemas.microsoft.com/office/word/2010/wordprocessingInk" xmlns:wne="http://schemas.microsoft.com/office/word/2006/wordml" xmlns:wps="http://schemas.microsoft.com/office/word/2010/wordprocessingShape" mc:Ignorable="w14 w15 w16se w16cid w16 w16cex w16sdtdh w16du wp14">
   <w:p>
     <w:pPr>
       <w:pStyle w:val="Header"/>
@@ -294,7 +306,7 @@
     </w:pPr>
     <w:fldSimple w:instr=" DATE  \* MERGEFORMAT ">
       <w:r>
-        <w:t>2023-01-05</w:t>
+        <w:t>2024-12-19</w:t>
       </w:r>
     </w:fldSimple>
     <w:r>
@@ -308,7 +320,7 @@
 </file>
 
 <file path=word/header2.xml><?xml version="1.0" encoding="utf-8"?>
-<w:hdr xmlns:wpc="http://schemas.microsoft.com/office/word/2010/wordprocessingCanvas" xmlns:cx="http://schemas.microsoft.com/office/drawing/2014/chartex" xmlns:cx1="http://schemas.microsoft.com/office/drawing/2015/9/8/chartex" xmlns:cx2="http://schemas.microsoft.com/office/drawing/2015/10/21/chartex" xmlns:cx3="http://schemas.microsoft.com/office/drawing/2016/5/9/chartex" xmlns:cx4="http://schemas.microsoft.com/office/drawing/2016/5/10/chartex" xmlns:cx5="http://schemas.microsoft.com/office/drawing/2016/5/11/chartex" xmlns:cx6="http://schemas.microsoft.com/office/drawing/2016/5/12/chartex" xmlns:cx7="http://schemas.microsoft.com/office/drawing/2016/5/13/chartex" xmlns:cx8="http://schemas.microsoft.com/office/drawing/2016/5/14/chartex" xmlns:mc="http://schemas.openxmlformats.org/markup-compatibility/2006" xmlns:aink="http://schemas.microsoft.com/office/drawing/2016/ink" xmlns:am3d="http://schemas.microsoft.com/office/drawing/2017/model3d" xmlns:o="urn:schemas-microsoft-com:office:office" xmlns:oel="http://schemas.microsoft.com/office/2019/extlst" xmlns:r="http://schemas.openxmlformats.org/officeDocument/2006/relationships" xmlns:m="http://schemas.openxmlformats.org/officeDocument/2006/math" xmlns:v="urn:schemas-microsoft-com:vml" xmlns:wp14="http://schemas.microsoft.com/office/word/2010/wordprocessingDrawing" xmlns:wp="http://schemas.openxmlformats.org/drawingml/2006/wordprocessingDrawing" xmlns:w10="urn:schemas-microsoft-com:office:word" xmlns:w="http://schemas.openxmlformats.org/wordprocessingml/2006/main" xmlns:w14="http://schemas.microsoft.com/office/word/2010/wordml" xmlns:w15="http://schemas.microsoft.com/office/word/2012/wordml" xmlns:w16cex="http://schemas.microsoft.com/office/word/2018/wordml/cex" xmlns:w16cid="http://schemas.microsoft.com/office/word/2016/wordml/cid" xmlns:w16="http://schemas.microsoft.com/office/word/2018/wordml" xmlns:w16sdtdh="http://schemas.microsoft.com/office/word/2020/wordml/sdtdatahash" xmlns:w16se="http://schemas.microsoft.com/office/word/2015/wordml/symex" xmlns:wpg="http://schemas.microsoft.com/office/word/2010/wordprocessingGroup" xmlns:wpi="http://schemas.microsoft.com/office/word/2010/wordprocessingInk" xmlns:wne="http://schemas.microsoft.com/office/word/2006/wordml" xmlns:wps="http://schemas.microsoft.com/office/word/2010/wordprocessingShape" mc:Ignorable="w14 w15 w16se w16cid w16 w16cex w16sdtdh wp14">
+<w:hdr xmlns:wpc="http://schemas.microsoft.com/office/word/2010/wordprocessingCanvas" xmlns:cx="http://schemas.microsoft.com/office/drawing/2014/chartex" xmlns:cx1="http://schemas.microsoft.com/office/drawing/2015/9/8/chartex" xmlns:cx2="http://schemas.microsoft.com/office/drawing/2015/10/21/chartex" xmlns:cx3="http://schemas.microsoft.com/office/drawing/2016/5/9/chartex" xmlns:cx4="http://schemas.microsoft.com/office/drawing/2016/5/10/chartex" xmlns:cx5="http://schemas.microsoft.com/office/drawing/2016/5/11/chartex" xmlns:cx6="http://schemas.microsoft.com/office/drawing/2016/5/12/chartex" xmlns:cx7="http://schemas.microsoft.com/office/drawing/2016/5/13/chartex" xmlns:cx8="http://schemas.microsoft.com/office/drawing/2016/5/14/chartex" xmlns:mc="http://schemas.openxmlformats.org/markup-compatibility/2006" xmlns:aink="http://schemas.microsoft.com/office/drawing/2016/ink" xmlns:am3d="http://schemas.microsoft.com/office/drawing/2017/model3d" xmlns:o="urn:schemas-microsoft-com:office:office" xmlns:oel="http://schemas.microsoft.com/office/2019/extlst" xmlns:r="http://schemas.openxmlformats.org/officeDocument/2006/relationships" xmlns:m="http://schemas.openxmlformats.org/officeDocument/2006/math" xmlns:v="urn:schemas-microsoft-com:vml" xmlns:wp14="http://schemas.microsoft.com/office/word/2010/wordprocessingDrawing" xmlns:wp="http://schemas.openxmlformats.org/drawingml/2006/wordprocessingDrawing" xmlns:w10="urn:schemas-microsoft-com:office:word" xmlns:w="http://schemas.openxmlformats.org/wordprocessingml/2006/main" xmlns:w14="http://schemas.microsoft.com/office/word/2010/wordml" xmlns:w15="http://schemas.microsoft.com/office/word/2012/wordml" xmlns:w16cex="http://schemas.microsoft.com/office/word/2018/wordml/cex" xmlns:w16cid="http://schemas.microsoft.com/office/word/2016/wordml/cid" xmlns:w16="http://schemas.microsoft.com/office/word/2018/wordml" xmlns:w16du="http://schemas.microsoft.com/office/word/2023/wordml/word16du" xmlns:w16sdtdh="http://schemas.microsoft.com/office/word/2020/wordml/sdtdatahash" xmlns:w16se="http://schemas.microsoft.com/office/word/2015/wordml/symex" xmlns:wpg="http://schemas.microsoft.com/office/word/2010/wordprocessingGroup" xmlns:wpi="http://schemas.microsoft.com/office/word/2010/wordprocessingInk" xmlns:wne="http://schemas.microsoft.com/office/word/2006/wordml" xmlns:wps="http://schemas.microsoft.com/office/word/2010/wordprocessingShape" mc:Ignorable="w14 w15 w16se w16cid w16 w16cex w16sdtdh w16du wp14">
   <w:p>
     <w:pPr>
       <w:pStyle w:val="Header"/>
@@ -319,7 +331,7 @@
 </file>
 
 <file path=word/numbering.xml><?xml version="1.0" encoding="utf-8"?>
-<w:numbering xmlns:wpc="http://schemas.microsoft.com/office/word/2010/wordprocessingCanvas" xmlns:cx="http://schemas.microsoft.com/office/drawing/2014/chartex" xmlns:cx1="http://schemas.microsoft.com/office/drawing/2015/9/8/chartex" xmlns:cx2="http://schemas.microsoft.com/office/drawing/2015/10/21/chartex" xmlns:cx3="http://schemas.microsoft.com/office/drawing/2016/5/9/chartex" xmlns:cx4="http://schemas.microsoft.com/office/drawing/2016/5/10/chartex" xmlns:cx5="http://schemas.microsoft.com/office/drawing/2016/5/11/chartex" xmlns:cx6="http://schemas.microsoft.com/office/drawing/2016/5/12/chartex" xmlns:cx7="http://schemas.microsoft.com/office/drawing/2016/5/13/chartex" xmlns:cx8="http://schemas.microsoft.com/office/drawing/2016/5/14/chartex" xmlns:mc="http://schemas.openxmlformats.org/markup-compatibility/2006" xmlns:aink="http://schemas.microsoft.com/office/drawing/2016/ink" xmlns:am3d="http://schemas.microsoft.com/office/drawing/2017/model3d" xmlns:o="urn:schemas-microsoft-com:office:office" xmlns:oel="http://schemas.microsoft.com/office/2019/extlst" xmlns:r="http://schemas.openxmlformats.org/officeDocument/2006/relationships" xmlns:m="http://schemas.openxmlformats.org/officeDocument/2006/math" xmlns:v="urn:schemas-microsoft-com:vml" xmlns:wp14="http://schemas.microsoft.com/office/word/2010/wordprocessingDrawing" xmlns:wp="http://schemas.openxmlformats.org/drawingml/2006/wordprocessingDrawing" xmlns:w10="urn:schemas-microsoft-com:office:word" xmlns:w="http://schemas.openxmlformats.org/wordprocessingml/2006/main" xmlns:w14="http://schemas.microsoft.com/office/word/2010/wordml" xmlns:w15="http://schemas.microsoft.com/office/word/2012/wordml" xmlns:w16cex="http://schemas.microsoft.com/office/word/2018/wordml/cex" xmlns:w16cid="http://schemas.microsoft.com/office/word/2016/wordml/cid" xmlns:w16="http://schemas.microsoft.com/office/word/2018/wordml" xmlns:w16sdtdh="http://schemas.microsoft.com/office/word/2020/wordml/sdtdatahash" xmlns:w16se="http://schemas.microsoft.com/office/word/2015/wordml/symex" xmlns:wpg="http://schemas.microsoft.com/office/word/2010/wordprocessingGroup" xmlns:wpi="http://schemas.microsoft.com/office/word/2010/wordprocessingInk" xmlns:wne="http://schemas.microsoft.com/office/word/2006/wordml" xmlns:wps="http://schemas.microsoft.com/office/word/2010/wordprocessingShape" mc:Ignorable="w14 w15 w16se w16cid w16 w16cex w16sdtdh wp14">
+<w:numbering xmlns:wpc="http://schemas.microsoft.com/office/word/2010/wordprocessingCanvas" xmlns:cx="http://schemas.microsoft.com/office/drawing/2014/chartex" xmlns:cx1="http://schemas.microsoft.com/office/drawing/2015/9/8/chartex" xmlns:cx2="http://schemas.microsoft.com/office/drawing/2015/10/21/chartex" xmlns:cx3="http://schemas.microsoft.com/office/drawing/2016/5/9/chartex" xmlns:cx4="http://schemas.microsoft.com/office/drawing/2016/5/10/chartex" xmlns:cx5="http://schemas.microsoft.com/office/drawing/2016/5/11/chartex" xmlns:cx6="http://schemas.microsoft.com/office/drawing/2016/5/12/chartex" xmlns:cx7="http://schemas.microsoft.com/office/drawing/2016/5/13/chartex" xmlns:cx8="http://schemas.microsoft.com/office/drawing/2016/5/14/chartex" xmlns:mc="http://schemas.openxmlformats.org/markup-compatibility/2006" xmlns:aink="http://schemas.microsoft.com/office/drawing/2016/ink" xmlns:am3d="http://schemas.microsoft.com/office/drawing/2017/model3d" xmlns:o="urn:schemas-microsoft-com:office:office" xmlns:oel="http://schemas.microsoft.com/office/2019/extlst" xmlns:r="http://schemas.openxmlformats.org/officeDocument/2006/relationships" xmlns:m="http://schemas.openxmlformats.org/officeDocument/2006/math" xmlns:v="urn:schemas-microsoft-com:vml" xmlns:wp14="http://schemas.microsoft.com/office/word/2010/wordprocessingDrawing" xmlns:wp="http://schemas.openxmlformats.org/drawingml/2006/wordprocessingDrawing" xmlns:w10="urn:schemas-microsoft-com:office:word" xmlns:w="http://schemas.openxmlformats.org/wordprocessingml/2006/main" xmlns:w14="http://schemas.microsoft.com/office/word/2010/wordml" xmlns:w15="http://schemas.microsoft.com/office/word/2012/wordml" xmlns:w16cex="http://schemas.microsoft.com/office/word/2018/wordml/cex" xmlns:w16cid="http://schemas.microsoft.com/office/word/2016/wordml/cid" xmlns:w16="http://schemas.microsoft.com/office/word/2018/wordml" xmlns:w16du="http://schemas.microsoft.com/office/word/2023/wordml/word16du" xmlns:w16sdtdh="http://schemas.microsoft.com/office/word/2020/wordml/sdtdatahash" xmlns:w16se="http://schemas.microsoft.com/office/word/2015/wordml/symex" xmlns:wpg="http://schemas.microsoft.com/office/word/2010/wordprocessingGroup" xmlns:wpi="http://schemas.microsoft.com/office/word/2010/wordprocessingInk" xmlns:wne="http://schemas.microsoft.com/office/word/2006/wordml" xmlns:wps="http://schemas.microsoft.com/office/word/2010/wordprocessingShape" mc:Ignorable="w14 w15 w16se w16cid w16 w16cex w16sdtdh w16du wp14">
   <w:abstractNum w:abstractNumId="0" w15:restartNumberingAfterBreak="0">
     <w:nsid w:val="FFFFFF7C"/>
     <w:multiLevelType w:val="singleLevel"/>
@@ -771,7 +783,7 @@
 </file>
 
 <file path=word/styles.xml><?xml version="1.0" encoding="utf-8"?>
-<w:styles xmlns:mc="http://schemas.openxmlformats.org/markup-compatibility/2006" xmlns:r="http://schemas.openxmlformats.org/officeDocument/2006/relationships" xmlns:w="http://schemas.openxmlformats.org/wordprocessingml/2006/main" xmlns:w14="http://schemas.microsoft.com/office/word/2010/wordml" xmlns:w15="http://schemas.microsoft.com/office/word/2012/wordml" xmlns:w16cex="http://schemas.microsoft.com/office/word/2018/wordml/cex" xmlns:w16cid="http://schemas.microsoft.com/office/word/2016/wordml/cid" xmlns:w16="http://schemas.microsoft.com/office/word/2018/wordml" xmlns:w16sdtdh="http://schemas.microsoft.com/office/word/2020/wordml/sdtdatahash" xmlns:w16se="http://schemas.microsoft.com/office/word/2015/wordml/symex" mc:Ignorable="w14 w15 w16se w16cid w16 w16cex w16sdtdh">
+<w:styles xmlns:mc="http://schemas.openxmlformats.org/markup-compatibility/2006" xmlns:r="http://schemas.openxmlformats.org/officeDocument/2006/relationships" xmlns:w="http://schemas.openxmlformats.org/wordprocessingml/2006/main" xmlns:w14="http://schemas.microsoft.com/office/word/2010/wordml" xmlns:w15="http://schemas.microsoft.com/office/word/2012/wordml" xmlns:w16cex="http://schemas.microsoft.com/office/word/2018/wordml/cex" xmlns:w16cid="http://schemas.microsoft.com/office/word/2016/wordml/cid" xmlns:w16="http://schemas.microsoft.com/office/word/2018/wordml" xmlns:w16du="http://schemas.microsoft.com/office/word/2023/wordml/word16du" xmlns:w16sdtdh="http://schemas.microsoft.com/office/word/2020/wordml/sdtdatahash" xmlns:w16se="http://schemas.microsoft.com/office/word/2015/wordml/symex" mc:Ignorable="w14 w15 w16se w16cid w16 w16cex w16sdtdh w16du">
   <w:docDefaults>
     <w:rPrDefault>
       <w:rPr>
@@ -1296,6 +1308,7 @@
   <w:style w:type="character" w:default="1" w:styleId="DefaultParagraphFont">
     <w:name w:val="Default Paragraph Font"/>
     <w:uiPriority w:val="1"/>
+    <w:semiHidden/>
     <w:unhideWhenUsed/>
   </w:style>
   <w:style w:type="table" w:default="1" w:styleId="TableNormal">
@@ -2879,15 +2892,28 @@
 </file>
 
 <file path=customXml/item1.xml><?xml version="1.0" encoding="utf-8"?>
-<?mso-contentType ?>
-<FormTemplates xmlns="http://schemas.microsoft.com/sharepoint/v3/contenttype/forms">
-  <Display>DocumentLibraryForm</Display>
-  <Edit>DocumentLibraryForm</Edit>
-  <New>DocumentLibraryForm</New>
-</FormTemplates>
+<b:Sources xmlns:b="http://schemas.openxmlformats.org/officeDocument/2006/bibliography" xmlns="http://schemas.openxmlformats.org/officeDocument/2006/bibliography" SelectedStyle="/APASixthEditionOfficeOnline.xsl" StyleName="APA" Version="6"/>
 </file>
 
 <file path=customXml/item2.xml><?xml version="1.0" encoding="utf-8"?>
+<p:properties xmlns:p="http://schemas.microsoft.com/office/2006/metadata/properties" xmlns:xsi="http://www.w3.org/2001/XMLSchema-instance" xmlns:pc="http://schemas.microsoft.com/office/infopath/2007/PartnerControls">
+  <documentManagement>
+    <SharedWithUsers xmlns="1e016552-a444-4155-9aae-f89f68456b2f">
+      <UserInfo>
+        <DisplayName/>
+        <AccountId xsi:nil="true"/>
+        <AccountType/>
+      </UserInfo>
+    </SharedWithUsers>
+    <lcf76f155ced4ddcb4097134ff3c332f xmlns="b569361e-f886-4987-bee7-742d96c8ef7f">
+      <Terms xmlns="http://schemas.microsoft.com/office/infopath/2007/PartnerControls"/>
+    </lcf76f155ced4ddcb4097134ff3c332f>
+    <TaxCatchAll xmlns="1e016552-a444-4155-9aae-f89f68456b2f" xsi:nil="true"/>
+  </documentManagement>
+</p:properties>
+</file>
+
+<file path=customXml/item3.xml><?xml version="1.0" encoding="utf-8"?>
 <ct:contentTypeSchema xmlns:ct="http://schemas.microsoft.com/office/2006/metadata/contentType" xmlns:ma="http://schemas.microsoft.com/office/2006/metadata/properties/metaAttributes" ct:_="" ma:_="" ma:contentTypeName="dokument" ma:contentTypeID="0x0101001CF7A146020B334CA8D4096E9D52BE8D" ma:contentTypeVersion="16" ma:contentTypeDescription="Skapa ett nytt dokument." ma:contentTypeScope="" ma:versionID="57c8b7e04d3c6b1cfd8b0e544e8ddafe">
   <xsd:schema xmlns:xsd="http://www.w3.org/2001/XMLSchema" xmlns:xs="http://www.w3.org/2001/XMLSchema" xmlns:p="http://schemas.microsoft.com/office/2006/metadata/properties" xmlns:ns2="1e016552-a444-4155-9aae-f89f68456b2f" xmlns:ns3="b569361e-f886-4987-bee7-742d96c8ef7f" targetNamespace="http://schemas.microsoft.com/office/2006/metadata/properties" ma:root="true" ma:fieldsID="9f5d0a36df80e3f87a09924cd4c47b0b" ns2:_="" ns3:_="">
     <xsd:import namespace="1e016552-a444-4155-9aae-f89f68456b2f"/>
@@ -3130,37 +3156,35 @@
 </ct:contentTypeSchema>
 </file>
 
-<file path=customXml/item3.xml><?xml version="1.0" encoding="utf-8"?>
-<p:properties xmlns:p="http://schemas.microsoft.com/office/2006/metadata/properties" xmlns:xsi="http://www.w3.org/2001/XMLSchema-instance" xmlns:pc="http://schemas.microsoft.com/office/infopath/2007/PartnerControls">
-  <documentManagement>
-    <SharedWithUsers xmlns="1e016552-a444-4155-9aae-f89f68456b2f">
-      <UserInfo>
-        <DisplayName/>
-        <AccountId xsi:nil="true"/>
-        <AccountType/>
-      </UserInfo>
-    </SharedWithUsers>
-    <lcf76f155ced4ddcb4097134ff3c332f xmlns="b569361e-f886-4987-bee7-742d96c8ef7f">
-      <Terms xmlns="http://schemas.microsoft.com/office/infopath/2007/PartnerControls"/>
-    </lcf76f155ced4ddcb4097134ff3c332f>
-    <TaxCatchAll xmlns="1e016552-a444-4155-9aae-f89f68456b2f" xsi:nil="true"/>
-  </documentManagement>
-</p:properties>
-</file>
-
 <file path=customXml/item4.xml><?xml version="1.0" encoding="utf-8"?>
-<b:Sources xmlns:b="http://schemas.openxmlformats.org/officeDocument/2006/bibliography" xmlns="http://schemas.openxmlformats.org/officeDocument/2006/bibliography" SelectedStyle="/APASixthEditionOfficeOnline.xsl" StyleName="APA" Version="6"/>
+<?mso-contentType ?>
+<FormTemplates xmlns="http://schemas.microsoft.com/sharepoint/v3/contenttype/forms">
+  <Display>DocumentLibraryForm</Display>
+  <Edit>DocumentLibraryForm</Edit>
+  <New>DocumentLibraryForm</New>
+</FormTemplates>
 </file>
 
 <file path=customXml/itemProps1.xml><?xml version="1.0" encoding="utf-8"?>
-<ds:datastoreItem xmlns:ds="http://schemas.openxmlformats.org/officeDocument/2006/customXml" ds:itemID="{59053834-B0DF-4F24-A08B-852ABC187C0A}">
+<ds:datastoreItem xmlns:ds="http://schemas.openxmlformats.org/officeDocument/2006/customXml" ds:itemID="{DEAE1E06-A7B1-4B05-9A34-85AC3E4FFC1D}">
   <ds:schemaRefs>
-    <ds:schemaRef ds:uri="http://schemas.microsoft.com/sharepoint/v3/contenttype/forms"/>
+    <ds:schemaRef ds:uri="http://schemas.openxmlformats.org/officeDocument/2006/bibliography"/>
   </ds:schemaRefs>
 </ds:datastoreItem>
 </file>
 
 <file path=customXml/itemProps2.xml><?xml version="1.0" encoding="utf-8"?>
+<ds:datastoreItem xmlns:ds="http://schemas.openxmlformats.org/officeDocument/2006/customXml" ds:itemID="{C6EA9280-B8EF-4CAA-B982-F4D358E1DDD6}">
+  <ds:schemaRefs>
+    <ds:schemaRef ds:uri="http://schemas.microsoft.com/office/2006/metadata/properties"/>
+    <ds:schemaRef ds:uri="http://schemas.microsoft.com/office/infopath/2007/PartnerControls"/>
+    <ds:schemaRef ds:uri="1e016552-a444-4155-9aae-f89f68456b2f"/>
+    <ds:schemaRef ds:uri="b569361e-f886-4987-bee7-742d96c8ef7f"/>
+  </ds:schemaRefs>
+</ds:datastoreItem>
+</file>
+
+<file path=customXml/itemProps3.xml><?xml version="1.0" encoding="utf-8"?>
 <ds:datastoreItem xmlns:ds="http://schemas.openxmlformats.org/officeDocument/2006/customXml" ds:itemID="{F5F7CC6F-995E-495F-A422-0FDADCF16DD6}">
   <ds:schemaRefs>
     <ds:schemaRef ds:uri="http://schemas.microsoft.com/office/2006/metadata/contentType"/>
@@ -3179,21 +3203,10 @@
 </ds:datastoreItem>
 </file>
 
-<file path=customXml/itemProps3.xml><?xml version="1.0" encoding="utf-8"?>
-<ds:datastoreItem xmlns:ds="http://schemas.openxmlformats.org/officeDocument/2006/customXml" ds:itemID="{C6EA9280-B8EF-4CAA-B982-F4D358E1DDD6}">
+<file path=customXml/itemProps4.xml><?xml version="1.0" encoding="utf-8"?>
+<ds:datastoreItem xmlns:ds="http://schemas.openxmlformats.org/officeDocument/2006/customXml" ds:itemID="{59053834-B0DF-4F24-A08B-852ABC187C0A}">
   <ds:schemaRefs>
-    <ds:schemaRef ds:uri="http://schemas.microsoft.com/office/2006/metadata/properties"/>
-    <ds:schemaRef ds:uri="http://schemas.microsoft.com/office/infopath/2007/PartnerControls"/>
-    <ds:schemaRef ds:uri="1e016552-a444-4155-9aae-f89f68456b2f"/>
-    <ds:schemaRef ds:uri="b569361e-f886-4987-bee7-742d96c8ef7f"/>
-  </ds:schemaRefs>
-</ds:datastoreItem>
-</file>
-
-<file path=customXml/itemProps4.xml><?xml version="1.0" encoding="utf-8"?>
-<ds:datastoreItem xmlns:ds="http://schemas.openxmlformats.org/officeDocument/2006/customXml" ds:itemID="{DEAE1E06-A7B1-4B05-9A34-85AC3E4FFC1D}">
-  <ds:schemaRefs>
-    <ds:schemaRef ds:uri="http://schemas.openxmlformats.org/officeDocument/2006/bibliography"/>
+    <ds:schemaRef ds:uri="http://schemas.microsoft.com/sharepoint/v3/contenttype/forms"/>
   </ds:schemaRefs>
 </ds:datastoreItem>
 </file>
</xml_diff>

<commit_message>
Nu med postnummer i sidfoten
</commit_message>
<xml_diff>
--- a/templates/Magello Wordmall.docx
+++ b/templates/Magello Wordmall.docx
@@ -161,6 +161,9 @@
       <w:t>Västgötagatan 2</w:t>
     </w:r>
     <w:r>
+      <w:t>, 118 27</w:t>
+    </w:r>
+    <w:r>
       <w:t xml:space="preserve"> Stockholm</w:t>
     </w:r>
   </w:p>
@@ -306,7 +309,7 @@
     </w:pPr>
     <w:fldSimple w:instr=" DATE  \* MERGEFORMAT ">
       <w:r>
-        <w:t>2024-12-19</w:t>
+        <w:t>2024-12-30</w:t>
       </w:r>
     </w:fldSimple>
     <w:r>
@@ -2892,30 +2895,17 @@
 </file>
 
 <file path=customXml/item1.xml><?xml version="1.0" encoding="utf-8"?>
-<b:Sources xmlns:b="http://schemas.openxmlformats.org/officeDocument/2006/bibliography" xmlns="http://schemas.openxmlformats.org/officeDocument/2006/bibliography" SelectedStyle="/APASixthEditionOfficeOnline.xsl" StyleName="APA" Version="6"/>
+<?mso-contentType ?>
+<FormTemplates xmlns="http://schemas.microsoft.com/sharepoint/v3/contenttype/forms">
+  <Display>DocumentLibraryForm</Display>
+  <Edit>DocumentLibraryForm</Edit>
+  <New>DocumentLibraryForm</New>
+</FormTemplates>
 </file>
 
 <file path=customXml/item2.xml><?xml version="1.0" encoding="utf-8"?>
-<p:properties xmlns:p="http://schemas.microsoft.com/office/2006/metadata/properties" xmlns:xsi="http://www.w3.org/2001/XMLSchema-instance" xmlns:pc="http://schemas.microsoft.com/office/infopath/2007/PartnerControls">
-  <documentManagement>
-    <SharedWithUsers xmlns="1e016552-a444-4155-9aae-f89f68456b2f">
-      <UserInfo>
-        <DisplayName/>
-        <AccountId xsi:nil="true"/>
-        <AccountType/>
-      </UserInfo>
-    </SharedWithUsers>
-    <lcf76f155ced4ddcb4097134ff3c332f xmlns="b569361e-f886-4987-bee7-742d96c8ef7f">
-      <Terms xmlns="http://schemas.microsoft.com/office/infopath/2007/PartnerControls"/>
-    </lcf76f155ced4ddcb4097134ff3c332f>
-    <TaxCatchAll xmlns="1e016552-a444-4155-9aae-f89f68456b2f" xsi:nil="true"/>
-  </documentManagement>
-</p:properties>
-</file>
-
-<file path=customXml/item3.xml><?xml version="1.0" encoding="utf-8"?>
-<ct:contentTypeSchema xmlns:ct="http://schemas.microsoft.com/office/2006/metadata/contentType" xmlns:ma="http://schemas.microsoft.com/office/2006/metadata/properties/metaAttributes" ct:_="" ma:_="" ma:contentTypeName="dokument" ma:contentTypeID="0x0101001CF7A146020B334CA8D4096E9D52BE8D" ma:contentTypeVersion="16" ma:contentTypeDescription="Skapa ett nytt dokument." ma:contentTypeScope="" ma:versionID="57c8b7e04d3c6b1cfd8b0e544e8ddafe">
-  <xsd:schema xmlns:xsd="http://www.w3.org/2001/XMLSchema" xmlns:xs="http://www.w3.org/2001/XMLSchema" xmlns:p="http://schemas.microsoft.com/office/2006/metadata/properties" xmlns:ns2="1e016552-a444-4155-9aae-f89f68456b2f" xmlns:ns3="b569361e-f886-4987-bee7-742d96c8ef7f" targetNamespace="http://schemas.microsoft.com/office/2006/metadata/properties" ma:root="true" ma:fieldsID="9f5d0a36df80e3f87a09924cd4c47b0b" ns2:_="" ns3:_="">
+<ct:contentTypeSchema xmlns:ct="http://schemas.microsoft.com/office/2006/metadata/contentType" xmlns:ma="http://schemas.microsoft.com/office/2006/metadata/properties/metaAttributes" ct:_="" ma:_="" ma:contentTypeName="dokument" ma:contentTypeID="0x0101001CF7A146020B334CA8D4096E9D52BE8D" ma:contentTypeVersion="18" ma:contentTypeDescription="Skapa ett nytt dokument." ma:contentTypeScope="" ma:versionID="5d966f8dcd88e3f14949c85d06df9b45">
+  <xsd:schema xmlns:xsd="http://www.w3.org/2001/XMLSchema" xmlns:xs="http://www.w3.org/2001/XMLSchema" xmlns:p="http://schemas.microsoft.com/office/2006/metadata/properties" xmlns:ns2="1e016552-a444-4155-9aae-f89f68456b2f" xmlns:ns3="b569361e-f886-4987-bee7-742d96c8ef7f" targetNamespace="http://schemas.microsoft.com/office/2006/metadata/properties" ma:root="true" ma:fieldsID="71e45fdfa659ef643ded9f5b7ef3609b" ns2:_="" ns3:_="">
     <xsd:import namespace="1e016552-a444-4155-9aae-f89f68456b2f"/>
     <xsd:import namespace="b569361e-f886-4987-bee7-742d96c8ef7f"/>
     <xsd:element name="properties">
@@ -2939,6 +2929,8 @@
                 <xsd:element ref="ns3:MediaLengthInSeconds" minOccurs="0"/>
                 <xsd:element ref="ns3:lcf76f155ced4ddcb4097134ff3c332f" minOccurs="0"/>
                 <xsd:element ref="ns2:TaxCatchAll" minOccurs="0"/>
+                <xsd:element ref="ns3:MediaServiceObjectDetectorVersions" minOccurs="0"/>
+                <xsd:element ref="ns3:MediaServiceSearchProperties" minOccurs="0"/>
               </xsd:all>
             </xsd:complexType>
           </xsd:element>
@@ -3056,6 +3048,16 @@
         </xsd:sequence>
       </xsd:complexType>
     </xsd:element>
+    <xsd:element name="MediaServiceObjectDetectorVersions" ma:index="24" nillable="true" ma:displayName="MediaServiceObjectDetectorVersions" ma:hidden="true" ma:indexed="true" ma:internalName="MediaServiceObjectDetectorVersions" ma:readOnly="true">
+      <xsd:simpleType>
+        <xsd:restriction base="dms:Text"/>
+      </xsd:simpleType>
+    </xsd:element>
+    <xsd:element name="MediaServiceSearchProperties" ma:index="25" nillable="true" ma:displayName="MediaServiceSearchProperties" ma:hidden="true" ma:internalName="MediaServiceSearchProperties" ma:readOnly="true">
+      <xsd:simpleType>
+        <xsd:restriction base="dms:Note"/>
+      </xsd:simpleType>
+    </xsd:element>
   </xsd:schema>
   <xsd:schema xmlns="http://schemas.openxmlformats.org/package/2006/metadata/core-properties" xmlns:xsd="http://www.w3.org/2001/XMLSchema" xmlns:xsi="http://www.w3.org/2001/XMLSchema-instance" xmlns:dc="http://purl.org/dc/elements/1.1/" xmlns:dcterms="http://purl.org/dc/terms/" xmlns:odoc="http://schemas.microsoft.com/internal/obd" targetNamespace="http://schemas.openxmlformats.org/package/2006/metadata/core-properties" elementFormDefault="qualified" attributeFormDefault="unqualified" blockDefault="#all">
     <xsd:import namespace="http://purl.org/dc/elements/1.1/" schemaLocation="http://dublincore.org/schemas/xmls/qdc/2003/04/02/dc.xsd"/>
@@ -3156,36 +3158,38 @@
 </ct:contentTypeSchema>
 </file>
 
+<file path=customXml/item3.xml><?xml version="1.0" encoding="utf-8"?>
+<p:properties xmlns:p="http://schemas.microsoft.com/office/2006/metadata/properties" xmlns:xsi="http://www.w3.org/2001/XMLSchema-instance" xmlns:pc="http://schemas.microsoft.com/office/infopath/2007/PartnerControls">
+  <documentManagement>
+    <SharedWithUsers xmlns="1e016552-a444-4155-9aae-f89f68456b2f">
+      <UserInfo>
+        <DisplayName/>
+        <AccountId xsi:nil="true"/>
+        <AccountType/>
+      </UserInfo>
+    </SharedWithUsers>
+    <lcf76f155ced4ddcb4097134ff3c332f xmlns="b569361e-f886-4987-bee7-742d96c8ef7f">
+      <Terms xmlns="http://schemas.microsoft.com/office/infopath/2007/PartnerControls"/>
+    </lcf76f155ced4ddcb4097134ff3c332f>
+    <TaxCatchAll xmlns="1e016552-a444-4155-9aae-f89f68456b2f" xsi:nil="true"/>
+  </documentManagement>
+</p:properties>
+</file>
+
 <file path=customXml/item4.xml><?xml version="1.0" encoding="utf-8"?>
-<?mso-contentType ?>
-<FormTemplates xmlns="http://schemas.microsoft.com/sharepoint/v3/contenttype/forms">
-  <Display>DocumentLibraryForm</Display>
-  <Edit>DocumentLibraryForm</Edit>
-  <New>DocumentLibraryForm</New>
-</FormTemplates>
+<b:Sources xmlns:b="http://schemas.openxmlformats.org/officeDocument/2006/bibliography" xmlns="http://schemas.openxmlformats.org/officeDocument/2006/bibliography" SelectedStyle="/APASixthEditionOfficeOnline.xsl" StyleName="APA" Version="6"/>
 </file>
 
 <file path=customXml/itemProps1.xml><?xml version="1.0" encoding="utf-8"?>
-<ds:datastoreItem xmlns:ds="http://schemas.openxmlformats.org/officeDocument/2006/customXml" ds:itemID="{DEAE1E06-A7B1-4B05-9A34-85AC3E4FFC1D}">
+<ds:datastoreItem xmlns:ds="http://schemas.openxmlformats.org/officeDocument/2006/customXml" ds:itemID="{59053834-B0DF-4F24-A08B-852ABC187C0A}">
   <ds:schemaRefs>
-    <ds:schemaRef ds:uri="http://schemas.openxmlformats.org/officeDocument/2006/bibliography"/>
+    <ds:schemaRef ds:uri="http://schemas.microsoft.com/sharepoint/v3/contenttype/forms"/>
   </ds:schemaRefs>
 </ds:datastoreItem>
 </file>
 
 <file path=customXml/itemProps2.xml><?xml version="1.0" encoding="utf-8"?>
-<ds:datastoreItem xmlns:ds="http://schemas.openxmlformats.org/officeDocument/2006/customXml" ds:itemID="{C6EA9280-B8EF-4CAA-B982-F4D358E1DDD6}">
-  <ds:schemaRefs>
-    <ds:schemaRef ds:uri="http://schemas.microsoft.com/office/2006/metadata/properties"/>
-    <ds:schemaRef ds:uri="http://schemas.microsoft.com/office/infopath/2007/PartnerControls"/>
-    <ds:schemaRef ds:uri="1e016552-a444-4155-9aae-f89f68456b2f"/>
-    <ds:schemaRef ds:uri="b569361e-f886-4987-bee7-742d96c8ef7f"/>
-  </ds:schemaRefs>
-</ds:datastoreItem>
-</file>
-
-<file path=customXml/itemProps3.xml><?xml version="1.0" encoding="utf-8"?>
-<ds:datastoreItem xmlns:ds="http://schemas.openxmlformats.org/officeDocument/2006/customXml" ds:itemID="{F5F7CC6F-995E-495F-A422-0FDADCF16DD6}">
+<ds:datastoreItem xmlns:ds="http://schemas.openxmlformats.org/officeDocument/2006/customXml" ds:itemID="{6EC5F5A5-D7BC-4E3D-AC70-AF510C713F31}">
   <ds:schemaRefs>
     <ds:schemaRef ds:uri="http://schemas.microsoft.com/office/2006/metadata/contentType"/>
     <ds:schemaRef ds:uri="http://schemas.microsoft.com/office/2006/metadata/properties/metaAttributes"/>
@@ -3203,10 +3207,21 @@
 </ds:datastoreItem>
 </file>
 
+<file path=customXml/itemProps3.xml><?xml version="1.0" encoding="utf-8"?>
+<ds:datastoreItem xmlns:ds="http://schemas.openxmlformats.org/officeDocument/2006/customXml" ds:itemID="{C6EA9280-B8EF-4CAA-B982-F4D358E1DDD6}">
+  <ds:schemaRefs>
+    <ds:schemaRef ds:uri="http://schemas.microsoft.com/office/2006/metadata/properties"/>
+    <ds:schemaRef ds:uri="http://schemas.microsoft.com/office/infopath/2007/PartnerControls"/>
+    <ds:schemaRef ds:uri="1e016552-a444-4155-9aae-f89f68456b2f"/>
+    <ds:schemaRef ds:uri="b569361e-f886-4987-bee7-742d96c8ef7f"/>
+  </ds:schemaRefs>
+</ds:datastoreItem>
+</file>
+
 <file path=customXml/itemProps4.xml><?xml version="1.0" encoding="utf-8"?>
-<ds:datastoreItem xmlns:ds="http://schemas.openxmlformats.org/officeDocument/2006/customXml" ds:itemID="{59053834-B0DF-4F24-A08B-852ABC187C0A}">
+<ds:datastoreItem xmlns:ds="http://schemas.openxmlformats.org/officeDocument/2006/customXml" ds:itemID="{DEAE1E06-A7B1-4B05-9A34-85AC3E4FFC1D}">
   <ds:schemaRefs>
-    <ds:schemaRef ds:uri="http://schemas.microsoft.com/sharepoint/v3/contenttype/forms"/>
+    <ds:schemaRef ds:uri="http://schemas.openxmlformats.org/officeDocument/2006/bibliography"/>
   </ds:schemaRefs>
 </ds:datastoreItem>
 </file>
</xml_diff>

<commit_message>
Updated name in footer
</commit_message>
<xml_diff>
--- a/templates/Magello Wordmall.docx
+++ b/templates/Magello Wordmall.docx
@@ -1,6 +1,6 @@
 
 <file path=word/document.xml><?xml version="1.0" encoding="utf-8"?>
-<w:document xmlns:wpc="http://schemas.microsoft.com/office/word/2010/wordprocessingCanvas" xmlns:cx="http://schemas.microsoft.com/office/drawing/2014/chartex" xmlns:cx1="http://schemas.microsoft.com/office/drawing/2015/9/8/chartex" xmlns:cx2="http://schemas.microsoft.com/office/drawing/2015/10/21/chartex" xmlns:cx3="http://schemas.microsoft.com/office/drawing/2016/5/9/chartex" xmlns:cx4="http://schemas.microsoft.com/office/drawing/2016/5/10/chartex" xmlns:cx5="http://schemas.microsoft.com/office/drawing/2016/5/11/chartex" xmlns:cx6="http://schemas.microsoft.com/office/drawing/2016/5/12/chartex" xmlns:cx7="http://schemas.microsoft.com/office/drawing/2016/5/13/chartex" xmlns:cx8="http://schemas.microsoft.com/office/drawing/2016/5/14/chartex" xmlns:mc="http://schemas.openxmlformats.org/markup-compatibility/2006" xmlns:aink="http://schemas.microsoft.com/office/drawing/2016/ink" xmlns:am3d="http://schemas.microsoft.com/office/drawing/2017/model3d" xmlns:o="urn:schemas-microsoft-com:office:office" xmlns:oel="http://schemas.microsoft.com/office/2019/extlst" xmlns:r="http://schemas.openxmlformats.org/officeDocument/2006/relationships" xmlns:m="http://schemas.openxmlformats.org/officeDocument/2006/math" xmlns:v="urn:schemas-microsoft-com:vml" xmlns:wp14="http://schemas.microsoft.com/office/word/2010/wordprocessingDrawing" xmlns:wp="http://schemas.openxmlformats.org/drawingml/2006/wordprocessingDrawing" xmlns:w10="urn:schemas-microsoft-com:office:word" xmlns:w="http://schemas.openxmlformats.org/wordprocessingml/2006/main" xmlns:w14="http://schemas.microsoft.com/office/word/2010/wordml" xmlns:w15="http://schemas.microsoft.com/office/word/2012/wordml" xmlns:w16cex="http://schemas.microsoft.com/office/word/2018/wordml/cex" xmlns:w16cid="http://schemas.microsoft.com/office/word/2016/wordml/cid" xmlns:w16="http://schemas.microsoft.com/office/word/2018/wordml" xmlns:w16du="http://schemas.microsoft.com/office/word/2023/wordml/word16du" xmlns:w16sdtdh="http://schemas.microsoft.com/office/word/2020/wordml/sdtdatahash" xmlns:w16se="http://schemas.microsoft.com/office/word/2015/wordml/symex" xmlns:wpg="http://schemas.microsoft.com/office/word/2010/wordprocessingGroup" xmlns:wpi="http://schemas.microsoft.com/office/word/2010/wordprocessingInk" xmlns:wne="http://schemas.microsoft.com/office/word/2006/wordml" xmlns:wps="http://schemas.microsoft.com/office/word/2010/wordprocessingShape" mc:Ignorable="w14 w15 w16se w16cid w16 w16cex w16sdtdh w16du wp14">
+<w:document xmlns:wpc="http://schemas.microsoft.com/office/word/2010/wordprocessingCanvas" xmlns:cx="http://schemas.microsoft.com/office/drawing/2014/chartex" xmlns:cx1="http://schemas.microsoft.com/office/drawing/2015/9/8/chartex" xmlns:cx2="http://schemas.microsoft.com/office/drawing/2015/10/21/chartex" xmlns:cx3="http://schemas.microsoft.com/office/drawing/2016/5/9/chartex" xmlns:cx4="http://schemas.microsoft.com/office/drawing/2016/5/10/chartex" xmlns:cx5="http://schemas.microsoft.com/office/drawing/2016/5/11/chartex" xmlns:cx6="http://schemas.microsoft.com/office/drawing/2016/5/12/chartex" xmlns:cx7="http://schemas.microsoft.com/office/drawing/2016/5/13/chartex" xmlns:cx8="http://schemas.microsoft.com/office/drawing/2016/5/14/chartex" xmlns:mc="http://schemas.openxmlformats.org/markup-compatibility/2006" xmlns:aink="http://schemas.microsoft.com/office/drawing/2016/ink" xmlns:am3d="http://schemas.microsoft.com/office/drawing/2017/model3d" xmlns:o="urn:schemas-microsoft-com:office:office" xmlns:oel="http://schemas.microsoft.com/office/2019/extlst" xmlns:r="http://schemas.openxmlformats.org/officeDocument/2006/relationships" xmlns:m="http://schemas.openxmlformats.org/officeDocument/2006/math" xmlns:v="urn:schemas-microsoft-com:vml" xmlns:wp14="http://schemas.microsoft.com/office/word/2010/wordprocessingDrawing" xmlns:wp="http://schemas.openxmlformats.org/drawingml/2006/wordprocessingDrawing" xmlns:w10="urn:schemas-microsoft-com:office:word" xmlns:w="http://schemas.openxmlformats.org/wordprocessingml/2006/main" xmlns:w14="http://schemas.microsoft.com/office/word/2010/wordml" xmlns:w15="http://schemas.microsoft.com/office/word/2012/wordml" xmlns:w16cex="http://schemas.microsoft.com/office/word/2018/wordml/cex" xmlns:w16cid="http://schemas.microsoft.com/office/word/2016/wordml/cid" xmlns:w16="http://schemas.microsoft.com/office/word/2018/wordml" xmlns:w16du="http://schemas.microsoft.com/office/word/2023/wordml/word16du" xmlns:w16sdtdh="http://schemas.microsoft.com/office/word/2020/wordml/sdtdatahash" xmlns:w16sdtfl="http://schemas.microsoft.com/office/word/2024/wordml/sdtformatlock" xmlns:w16se="http://schemas.microsoft.com/office/word/2015/wordml/symex" xmlns:wpg="http://schemas.microsoft.com/office/word/2010/wordprocessingGroup" xmlns:wpi="http://schemas.microsoft.com/office/word/2010/wordprocessingInk" xmlns:wne="http://schemas.microsoft.com/office/word/2006/wordml" xmlns:wps="http://schemas.microsoft.com/office/word/2010/wordprocessingShape" mc:Ignorable="w14 w15 w16se w16cid w16 w16cex w16sdtdh w16sdtfl w16du wp14">
   <w:body>
     <w:p>
       <w:pPr>
@@ -105,7 +105,7 @@
 </file>
 
 <file path=word/endnotes.xml><?xml version="1.0" encoding="utf-8"?>
-<w:endnotes xmlns:wpc="http://schemas.microsoft.com/office/word/2010/wordprocessingCanvas" xmlns:cx="http://schemas.microsoft.com/office/drawing/2014/chartex" xmlns:cx1="http://schemas.microsoft.com/office/drawing/2015/9/8/chartex" xmlns:cx2="http://schemas.microsoft.com/office/drawing/2015/10/21/chartex" xmlns:cx3="http://schemas.microsoft.com/office/drawing/2016/5/9/chartex" xmlns:cx4="http://schemas.microsoft.com/office/drawing/2016/5/10/chartex" xmlns:cx5="http://schemas.microsoft.com/office/drawing/2016/5/11/chartex" xmlns:cx6="http://schemas.microsoft.com/office/drawing/2016/5/12/chartex" xmlns:cx7="http://schemas.microsoft.com/office/drawing/2016/5/13/chartex" xmlns:cx8="http://schemas.microsoft.com/office/drawing/2016/5/14/chartex" xmlns:mc="http://schemas.openxmlformats.org/markup-compatibility/2006" xmlns:aink="http://schemas.microsoft.com/office/drawing/2016/ink" xmlns:am3d="http://schemas.microsoft.com/office/drawing/2017/model3d" xmlns:o="urn:schemas-microsoft-com:office:office" xmlns:oel="http://schemas.microsoft.com/office/2019/extlst" xmlns:r="http://schemas.openxmlformats.org/officeDocument/2006/relationships" xmlns:m="http://schemas.openxmlformats.org/officeDocument/2006/math" xmlns:v="urn:schemas-microsoft-com:vml" xmlns:wp14="http://schemas.microsoft.com/office/word/2010/wordprocessingDrawing" xmlns:wp="http://schemas.openxmlformats.org/drawingml/2006/wordprocessingDrawing" xmlns:w10="urn:schemas-microsoft-com:office:word" xmlns:w="http://schemas.openxmlformats.org/wordprocessingml/2006/main" xmlns:w14="http://schemas.microsoft.com/office/word/2010/wordml" xmlns:w15="http://schemas.microsoft.com/office/word/2012/wordml" xmlns:w16cex="http://schemas.microsoft.com/office/word/2018/wordml/cex" xmlns:w16cid="http://schemas.microsoft.com/office/word/2016/wordml/cid" xmlns:w16="http://schemas.microsoft.com/office/word/2018/wordml" xmlns:w16du="http://schemas.microsoft.com/office/word/2023/wordml/word16du" xmlns:w16sdtdh="http://schemas.microsoft.com/office/word/2020/wordml/sdtdatahash" xmlns:w16se="http://schemas.microsoft.com/office/word/2015/wordml/symex" xmlns:wpg="http://schemas.microsoft.com/office/word/2010/wordprocessingGroup" xmlns:wpi="http://schemas.microsoft.com/office/word/2010/wordprocessingInk" xmlns:wne="http://schemas.microsoft.com/office/word/2006/wordml" xmlns:wps="http://schemas.microsoft.com/office/word/2010/wordprocessingShape" mc:Ignorable="w14 w15 w16se w16cid w16 w16cex w16sdtdh w16du wp14">
+<w:endnotes xmlns:wpc="http://schemas.microsoft.com/office/word/2010/wordprocessingCanvas" xmlns:cx="http://schemas.microsoft.com/office/drawing/2014/chartex" xmlns:cx1="http://schemas.microsoft.com/office/drawing/2015/9/8/chartex" xmlns:cx2="http://schemas.microsoft.com/office/drawing/2015/10/21/chartex" xmlns:cx3="http://schemas.microsoft.com/office/drawing/2016/5/9/chartex" xmlns:cx4="http://schemas.microsoft.com/office/drawing/2016/5/10/chartex" xmlns:cx5="http://schemas.microsoft.com/office/drawing/2016/5/11/chartex" xmlns:cx6="http://schemas.microsoft.com/office/drawing/2016/5/12/chartex" xmlns:cx7="http://schemas.microsoft.com/office/drawing/2016/5/13/chartex" xmlns:cx8="http://schemas.microsoft.com/office/drawing/2016/5/14/chartex" xmlns:mc="http://schemas.openxmlformats.org/markup-compatibility/2006" xmlns:aink="http://schemas.microsoft.com/office/drawing/2016/ink" xmlns:am3d="http://schemas.microsoft.com/office/drawing/2017/model3d" xmlns:o="urn:schemas-microsoft-com:office:office" xmlns:oel="http://schemas.microsoft.com/office/2019/extlst" xmlns:r="http://schemas.openxmlformats.org/officeDocument/2006/relationships" xmlns:m="http://schemas.openxmlformats.org/officeDocument/2006/math" xmlns:v="urn:schemas-microsoft-com:vml" xmlns:wp14="http://schemas.microsoft.com/office/word/2010/wordprocessingDrawing" xmlns:wp="http://schemas.openxmlformats.org/drawingml/2006/wordprocessingDrawing" xmlns:w10="urn:schemas-microsoft-com:office:word" xmlns:w="http://schemas.openxmlformats.org/wordprocessingml/2006/main" xmlns:w14="http://schemas.microsoft.com/office/word/2010/wordml" xmlns:w15="http://schemas.microsoft.com/office/word/2012/wordml" xmlns:w16cex="http://schemas.microsoft.com/office/word/2018/wordml/cex" xmlns:w16cid="http://schemas.microsoft.com/office/word/2016/wordml/cid" xmlns:w16="http://schemas.microsoft.com/office/word/2018/wordml" xmlns:w16du="http://schemas.microsoft.com/office/word/2023/wordml/word16du" xmlns:w16sdtdh="http://schemas.microsoft.com/office/word/2020/wordml/sdtdatahash" xmlns:w16sdtfl="http://schemas.microsoft.com/office/word/2024/wordml/sdtformatlock" xmlns:w16se="http://schemas.microsoft.com/office/word/2015/wordml/symex" xmlns:wpg="http://schemas.microsoft.com/office/word/2010/wordprocessingGroup" xmlns:wpi="http://schemas.microsoft.com/office/word/2010/wordprocessingInk" xmlns:wne="http://schemas.microsoft.com/office/word/2006/wordml" xmlns:wps="http://schemas.microsoft.com/office/word/2010/wordprocessingShape" mc:Ignorable="w14 w15 w16se w16cid w16 w16cex w16sdtdh w16sdtfl w16du wp14">
   <w:endnote w:type="separator" w:id="-1">
     <w:p>
       <w:r>
@@ -127,7 +127,7 @@
 </file>
 
 <file path=word/footer1.xml><?xml version="1.0" encoding="utf-8"?>
-<w:ftr xmlns:wpc="http://schemas.microsoft.com/office/word/2010/wordprocessingCanvas" xmlns:cx="http://schemas.microsoft.com/office/drawing/2014/chartex" xmlns:cx1="http://schemas.microsoft.com/office/drawing/2015/9/8/chartex" xmlns:cx2="http://schemas.microsoft.com/office/drawing/2015/10/21/chartex" xmlns:cx3="http://schemas.microsoft.com/office/drawing/2016/5/9/chartex" xmlns:cx4="http://schemas.microsoft.com/office/drawing/2016/5/10/chartex" xmlns:cx5="http://schemas.microsoft.com/office/drawing/2016/5/11/chartex" xmlns:cx6="http://schemas.microsoft.com/office/drawing/2016/5/12/chartex" xmlns:cx7="http://schemas.microsoft.com/office/drawing/2016/5/13/chartex" xmlns:cx8="http://schemas.microsoft.com/office/drawing/2016/5/14/chartex" xmlns:mc="http://schemas.openxmlformats.org/markup-compatibility/2006" xmlns:aink="http://schemas.microsoft.com/office/drawing/2016/ink" xmlns:am3d="http://schemas.microsoft.com/office/drawing/2017/model3d" xmlns:o="urn:schemas-microsoft-com:office:office" xmlns:oel="http://schemas.microsoft.com/office/2019/extlst" xmlns:r="http://schemas.openxmlformats.org/officeDocument/2006/relationships" xmlns:m="http://schemas.openxmlformats.org/officeDocument/2006/math" xmlns:v="urn:schemas-microsoft-com:vml" xmlns:wp14="http://schemas.microsoft.com/office/word/2010/wordprocessingDrawing" xmlns:wp="http://schemas.openxmlformats.org/drawingml/2006/wordprocessingDrawing" xmlns:w10="urn:schemas-microsoft-com:office:word" xmlns:w="http://schemas.openxmlformats.org/wordprocessingml/2006/main" xmlns:w14="http://schemas.microsoft.com/office/word/2010/wordml" xmlns:w15="http://schemas.microsoft.com/office/word/2012/wordml" xmlns:w16cex="http://schemas.microsoft.com/office/word/2018/wordml/cex" xmlns:w16cid="http://schemas.microsoft.com/office/word/2016/wordml/cid" xmlns:w16="http://schemas.microsoft.com/office/word/2018/wordml" xmlns:w16du="http://schemas.microsoft.com/office/word/2023/wordml/word16du" xmlns:w16sdtdh="http://schemas.microsoft.com/office/word/2020/wordml/sdtdatahash" xmlns:w16se="http://schemas.microsoft.com/office/word/2015/wordml/symex" xmlns:wpg="http://schemas.microsoft.com/office/word/2010/wordprocessingGroup" xmlns:wpi="http://schemas.microsoft.com/office/word/2010/wordprocessingInk" xmlns:wne="http://schemas.microsoft.com/office/word/2006/wordml" xmlns:wps="http://schemas.microsoft.com/office/word/2010/wordprocessingShape" mc:Ignorable="w14 w15 w16se w16cid w16 w16cex w16sdtdh w16du wp14">
+<w:ftr xmlns:wpc="http://schemas.microsoft.com/office/word/2010/wordprocessingCanvas" xmlns:cx="http://schemas.microsoft.com/office/drawing/2014/chartex" xmlns:cx1="http://schemas.microsoft.com/office/drawing/2015/9/8/chartex" xmlns:cx2="http://schemas.microsoft.com/office/drawing/2015/10/21/chartex" xmlns:cx3="http://schemas.microsoft.com/office/drawing/2016/5/9/chartex" xmlns:cx4="http://schemas.microsoft.com/office/drawing/2016/5/10/chartex" xmlns:cx5="http://schemas.microsoft.com/office/drawing/2016/5/11/chartex" xmlns:cx6="http://schemas.microsoft.com/office/drawing/2016/5/12/chartex" xmlns:cx7="http://schemas.microsoft.com/office/drawing/2016/5/13/chartex" xmlns:cx8="http://schemas.microsoft.com/office/drawing/2016/5/14/chartex" xmlns:mc="http://schemas.openxmlformats.org/markup-compatibility/2006" xmlns:aink="http://schemas.microsoft.com/office/drawing/2016/ink" xmlns:am3d="http://schemas.microsoft.com/office/drawing/2017/model3d" xmlns:o="urn:schemas-microsoft-com:office:office" xmlns:oel="http://schemas.microsoft.com/office/2019/extlst" xmlns:r="http://schemas.openxmlformats.org/officeDocument/2006/relationships" xmlns:m="http://schemas.openxmlformats.org/officeDocument/2006/math" xmlns:v="urn:schemas-microsoft-com:vml" xmlns:wp14="http://schemas.microsoft.com/office/word/2010/wordprocessingDrawing" xmlns:wp="http://schemas.openxmlformats.org/drawingml/2006/wordprocessingDrawing" xmlns:w10="urn:schemas-microsoft-com:office:word" xmlns:w="http://schemas.openxmlformats.org/wordprocessingml/2006/main" xmlns:w14="http://schemas.microsoft.com/office/word/2010/wordml" xmlns:w15="http://schemas.microsoft.com/office/word/2012/wordml" xmlns:w16cex="http://schemas.microsoft.com/office/word/2018/wordml/cex" xmlns:w16cid="http://schemas.microsoft.com/office/word/2016/wordml/cid" xmlns:w16="http://schemas.microsoft.com/office/word/2018/wordml" xmlns:w16du="http://schemas.microsoft.com/office/word/2023/wordml/word16du" xmlns:w16sdtdh="http://schemas.microsoft.com/office/word/2020/wordml/sdtdatahash" xmlns:w16sdtfl="http://schemas.microsoft.com/office/word/2024/wordml/sdtformatlock" xmlns:w16se="http://schemas.microsoft.com/office/word/2015/wordml/symex" xmlns:wpg="http://schemas.microsoft.com/office/word/2010/wordprocessingGroup" xmlns:wpi="http://schemas.microsoft.com/office/word/2010/wordprocessingInk" xmlns:wne="http://schemas.microsoft.com/office/word/2006/wordml" xmlns:wps="http://schemas.microsoft.com/office/word/2010/wordprocessingShape" mc:Ignorable="w14 w15 w16se w16cid w16 w16cex w16sdtdh w16sdtfl w16du wp14">
   <w:p>
     <w:pPr>
       <w:pStyle w:val="Footer"/>
@@ -140,10 +140,10 @@
       <w:t>agello</w:t>
     </w:r>
     <w:r>
-      <w:t xml:space="preserve"> G</w:t>
+      <w:t xml:space="preserve"> </w:t>
     </w:r>
     <w:r>
-      <w:t xml:space="preserve">roup AB  |  Org nr: 556531-7129  </w:t>
+      <w:t xml:space="preserve">|  Org nr: 556531-7129  </w:t>
     </w:r>
     <w:r>
       <w:rPr>
@@ -215,7 +215,7 @@
 </file>
 
 <file path=word/footnotes.xml><?xml version="1.0" encoding="utf-8"?>
-<w:footnotes xmlns:wpc="http://schemas.microsoft.com/office/word/2010/wordprocessingCanvas" xmlns:cx="http://schemas.microsoft.com/office/drawing/2014/chartex" xmlns:cx1="http://schemas.microsoft.com/office/drawing/2015/9/8/chartex" xmlns:cx2="http://schemas.microsoft.com/office/drawing/2015/10/21/chartex" xmlns:cx3="http://schemas.microsoft.com/office/drawing/2016/5/9/chartex" xmlns:cx4="http://schemas.microsoft.com/office/drawing/2016/5/10/chartex" xmlns:cx5="http://schemas.microsoft.com/office/drawing/2016/5/11/chartex" xmlns:cx6="http://schemas.microsoft.com/office/drawing/2016/5/12/chartex" xmlns:cx7="http://schemas.microsoft.com/office/drawing/2016/5/13/chartex" xmlns:cx8="http://schemas.microsoft.com/office/drawing/2016/5/14/chartex" xmlns:mc="http://schemas.openxmlformats.org/markup-compatibility/2006" xmlns:aink="http://schemas.microsoft.com/office/drawing/2016/ink" xmlns:am3d="http://schemas.microsoft.com/office/drawing/2017/model3d" xmlns:o="urn:schemas-microsoft-com:office:office" xmlns:oel="http://schemas.microsoft.com/office/2019/extlst" xmlns:r="http://schemas.openxmlformats.org/officeDocument/2006/relationships" xmlns:m="http://schemas.openxmlformats.org/officeDocument/2006/math" xmlns:v="urn:schemas-microsoft-com:vml" xmlns:wp14="http://schemas.microsoft.com/office/word/2010/wordprocessingDrawing" xmlns:wp="http://schemas.openxmlformats.org/drawingml/2006/wordprocessingDrawing" xmlns:w10="urn:schemas-microsoft-com:office:word" xmlns:w="http://schemas.openxmlformats.org/wordprocessingml/2006/main" xmlns:w14="http://schemas.microsoft.com/office/word/2010/wordml" xmlns:w15="http://schemas.microsoft.com/office/word/2012/wordml" xmlns:w16cex="http://schemas.microsoft.com/office/word/2018/wordml/cex" xmlns:w16cid="http://schemas.microsoft.com/office/word/2016/wordml/cid" xmlns:w16="http://schemas.microsoft.com/office/word/2018/wordml" xmlns:w16du="http://schemas.microsoft.com/office/word/2023/wordml/word16du" xmlns:w16sdtdh="http://schemas.microsoft.com/office/word/2020/wordml/sdtdatahash" xmlns:w16se="http://schemas.microsoft.com/office/word/2015/wordml/symex" xmlns:wpg="http://schemas.microsoft.com/office/word/2010/wordprocessingGroup" xmlns:wpi="http://schemas.microsoft.com/office/word/2010/wordprocessingInk" xmlns:wne="http://schemas.microsoft.com/office/word/2006/wordml" xmlns:wps="http://schemas.microsoft.com/office/word/2010/wordprocessingShape" mc:Ignorable="w14 w15 w16se w16cid w16 w16cex w16sdtdh w16du wp14">
+<w:footnotes xmlns:wpc="http://schemas.microsoft.com/office/word/2010/wordprocessingCanvas" xmlns:cx="http://schemas.microsoft.com/office/drawing/2014/chartex" xmlns:cx1="http://schemas.microsoft.com/office/drawing/2015/9/8/chartex" xmlns:cx2="http://schemas.microsoft.com/office/drawing/2015/10/21/chartex" xmlns:cx3="http://schemas.microsoft.com/office/drawing/2016/5/9/chartex" xmlns:cx4="http://schemas.microsoft.com/office/drawing/2016/5/10/chartex" xmlns:cx5="http://schemas.microsoft.com/office/drawing/2016/5/11/chartex" xmlns:cx6="http://schemas.microsoft.com/office/drawing/2016/5/12/chartex" xmlns:cx7="http://schemas.microsoft.com/office/drawing/2016/5/13/chartex" xmlns:cx8="http://schemas.microsoft.com/office/drawing/2016/5/14/chartex" xmlns:mc="http://schemas.openxmlformats.org/markup-compatibility/2006" xmlns:aink="http://schemas.microsoft.com/office/drawing/2016/ink" xmlns:am3d="http://schemas.microsoft.com/office/drawing/2017/model3d" xmlns:o="urn:schemas-microsoft-com:office:office" xmlns:oel="http://schemas.microsoft.com/office/2019/extlst" xmlns:r="http://schemas.openxmlformats.org/officeDocument/2006/relationships" xmlns:m="http://schemas.openxmlformats.org/officeDocument/2006/math" xmlns:v="urn:schemas-microsoft-com:vml" xmlns:wp14="http://schemas.microsoft.com/office/word/2010/wordprocessingDrawing" xmlns:wp="http://schemas.openxmlformats.org/drawingml/2006/wordprocessingDrawing" xmlns:w10="urn:schemas-microsoft-com:office:word" xmlns:w="http://schemas.openxmlformats.org/wordprocessingml/2006/main" xmlns:w14="http://schemas.microsoft.com/office/word/2010/wordml" xmlns:w15="http://schemas.microsoft.com/office/word/2012/wordml" xmlns:w16cex="http://schemas.microsoft.com/office/word/2018/wordml/cex" xmlns:w16cid="http://schemas.microsoft.com/office/word/2016/wordml/cid" xmlns:w16="http://schemas.microsoft.com/office/word/2018/wordml" xmlns:w16du="http://schemas.microsoft.com/office/word/2023/wordml/word16du" xmlns:w16sdtdh="http://schemas.microsoft.com/office/word/2020/wordml/sdtdatahash" xmlns:w16sdtfl="http://schemas.microsoft.com/office/word/2024/wordml/sdtformatlock" xmlns:w16se="http://schemas.microsoft.com/office/word/2015/wordml/symex" xmlns:wpg="http://schemas.microsoft.com/office/word/2010/wordprocessingGroup" xmlns:wpi="http://schemas.microsoft.com/office/word/2010/wordprocessingInk" xmlns:wne="http://schemas.microsoft.com/office/word/2006/wordml" xmlns:wps="http://schemas.microsoft.com/office/word/2010/wordprocessingShape" mc:Ignorable="w14 w15 w16se w16cid w16 w16cex w16sdtdh w16sdtfl w16du wp14">
   <w:footnote w:type="separator" w:id="-1">
     <w:p>
       <w:r>
@@ -237,7 +237,7 @@
 </file>
 
 <file path=word/header1.xml><?xml version="1.0" encoding="utf-8"?>
-<w:hdr xmlns:wpc="http://schemas.microsoft.com/office/word/2010/wordprocessingCanvas" xmlns:cx="http://schemas.microsoft.com/office/drawing/2014/chartex" xmlns:cx1="http://schemas.microsoft.com/office/drawing/2015/9/8/chartex" xmlns:cx2="http://schemas.microsoft.com/office/drawing/2015/10/21/chartex" xmlns:cx3="http://schemas.microsoft.com/office/drawing/2016/5/9/chartex" xmlns:cx4="http://schemas.microsoft.com/office/drawing/2016/5/10/chartex" xmlns:cx5="http://schemas.microsoft.com/office/drawing/2016/5/11/chartex" xmlns:cx6="http://schemas.microsoft.com/office/drawing/2016/5/12/chartex" xmlns:cx7="http://schemas.microsoft.com/office/drawing/2016/5/13/chartex" xmlns:cx8="http://schemas.microsoft.com/office/drawing/2016/5/14/chartex" xmlns:mc="http://schemas.openxmlformats.org/markup-compatibility/2006" xmlns:aink="http://schemas.microsoft.com/office/drawing/2016/ink" xmlns:am3d="http://schemas.microsoft.com/office/drawing/2017/model3d" xmlns:o="urn:schemas-microsoft-com:office:office" xmlns:oel="http://schemas.microsoft.com/office/2019/extlst" xmlns:r="http://schemas.openxmlformats.org/officeDocument/2006/relationships" xmlns:m="http://schemas.openxmlformats.org/officeDocument/2006/math" xmlns:v="urn:schemas-microsoft-com:vml" xmlns:wp14="http://schemas.microsoft.com/office/word/2010/wordprocessingDrawing" xmlns:wp="http://schemas.openxmlformats.org/drawingml/2006/wordprocessingDrawing" xmlns:w10="urn:schemas-microsoft-com:office:word" xmlns:w="http://schemas.openxmlformats.org/wordprocessingml/2006/main" xmlns:w14="http://schemas.microsoft.com/office/word/2010/wordml" xmlns:w15="http://schemas.microsoft.com/office/word/2012/wordml" xmlns:w16cex="http://schemas.microsoft.com/office/word/2018/wordml/cex" xmlns:w16cid="http://schemas.microsoft.com/office/word/2016/wordml/cid" xmlns:w16="http://schemas.microsoft.com/office/word/2018/wordml" xmlns:w16du="http://schemas.microsoft.com/office/word/2023/wordml/word16du" xmlns:w16sdtdh="http://schemas.microsoft.com/office/word/2020/wordml/sdtdatahash" xmlns:w16se="http://schemas.microsoft.com/office/word/2015/wordml/symex" xmlns:wpg="http://schemas.microsoft.com/office/word/2010/wordprocessingGroup" xmlns:wpi="http://schemas.microsoft.com/office/word/2010/wordprocessingInk" xmlns:wne="http://schemas.microsoft.com/office/word/2006/wordml" xmlns:wps="http://schemas.microsoft.com/office/word/2010/wordprocessingShape" mc:Ignorable="w14 w15 w16se w16cid w16 w16cex w16sdtdh w16du wp14">
+<w:hdr xmlns:wpc="http://schemas.microsoft.com/office/word/2010/wordprocessingCanvas" xmlns:cx="http://schemas.microsoft.com/office/drawing/2014/chartex" xmlns:cx1="http://schemas.microsoft.com/office/drawing/2015/9/8/chartex" xmlns:cx2="http://schemas.microsoft.com/office/drawing/2015/10/21/chartex" xmlns:cx3="http://schemas.microsoft.com/office/drawing/2016/5/9/chartex" xmlns:cx4="http://schemas.microsoft.com/office/drawing/2016/5/10/chartex" xmlns:cx5="http://schemas.microsoft.com/office/drawing/2016/5/11/chartex" xmlns:cx6="http://schemas.microsoft.com/office/drawing/2016/5/12/chartex" xmlns:cx7="http://schemas.microsoft.com/office/drawing/2016/5/13/chartex" xmlns:cx8="http://schemas.microsoft.com/office/drawing/2016/5/14/chartex" xmlns:mc="http://schemas.openxmlformats.org/markup-compatibility/2006" xmlns:aink="http://schemas.microsoft.com/office/drawing/2016/ink" xmlns:am3d="http://schemas.microsoft.com/office/drawing/2017/model3d" xmlns:o="urn:schemas-microsoft-com:office:office" xmlns:oel="http://schemas.microsoft.com/office/2019/extlst" xmlns:r="http://schemas.openxmlformats.org/officeDocument/2006/relationships" xmlns:m="http://schemas.openxmlformats.org/officeDocument/2006/math" xmlns:v="urn:schemas-microsoft-com:vml" xmlns:wp14="http://schemas.microsoft.com/office/word/2010/wordprocessingDrawing" xmlns:wp="http://schemas.openxmlformats.org/drawingml/2006/wordprocessingDrawing" xmlns:w10="urn:schemas-microsoft-com:office:word" xmlns:w="http://schemas.openxmlformats.org/wordprocessingml/2006/main" xmlns:w14="http://schemas.microsoft.com/office/word/2010/wordml" xmlns:w15="http://schemas.microsoft.com/office/word/2012/wordml" xmlns:w16cex="http://schemas.microsoft.com/office/word/2018/wordml/cex" xmlns:w16cid="http://schemas.microsoft.com/office/word/2016/wordml/cid" xmlns:w16="http://schemas.microsoft.com/office/word/2018/wordml" xmlns:w16du="http://schemas.microsoft.com/office/word/2023/wordml/word16du" xmlns:w16sdtdh="http://schemas.microsoft.com/office/word/2020/wordml/sdtdatahash" xmlns:w16sdtfl="http://schemas.microsoft.com/office/word/2024/wordml/sdtformatlock" xmlns:w16se="http://schemas.microsoft.com/office/word/2015/wordml/symex" xmlns:wpg="http://schemas.microsoft.com/office/word/2010/wordprocessingGroup" xmlns:wpi="http://schemas.microsoft.com/office/word/2010/wordprocessingInk" xmlns:wne="http://schemas.microsoft.com/office/word/2006/wordml" xmlns:wps="http://schemas.microsoft.com/office/word/2010/wordprocessingShape" mc:Ignorable="w14 w15 w16se w16cid w16 w16cex w16sdtdh w16sdtfl w16du wp14">
   <w:p>
     <w:pPr>
       <w:pStyle w:val="Header"/>
@@ -309,7 +309,7 @@
     </w:pPr>
     <w:fldSimple w:instr=" DATE  \* MERGEFORMAT ">
       <w:r>
-        <w:t>2024-12-30</w:t>
+        <w:t>2025-07-04</w:t>
       </w:r>
     </w:fldSimple>
     <w:r>
@@ -323,7 +323,7 @@
 </file>
 
 <file path=word/header2.xml><?xml version="1.0" encoding="utf-8"?>
-<w:hdr xmlns:wpc="http://schemas.microsoft.com/office/word/2010/wordprocessingCanvas" xmlns:cx="http://schemas.microsoft.com/office/drawing/2014/chartex" xmlns:cx1="http://schemas.microsoft.com/office/drawing/2015/9/8/chartex" xmlns:cx2="http://schemas.microsoft.com/office/drawing/2015/10/21/chartex" xmlns:cx3="http://schemas.microsoft.com/office/drawing/2016/5/9/chartex" xmlns:cx4="http://schemas.microsoft.com/office/drawing/2016/5/10/chartex" xmlns:cx5="http://schemas.microsoft.com/office/drawing/2016/5/11/chartex" xmlns:cx6="http://schemas.microsoft.com/office/drawing/2016/5/12/chartex" xmlns:cx7="http://schemas.microsoft.com/office/drawing/2016/5/13/chartex" xmlns:cx8="http://schemas.microsoft.com/office/drawing/2016/5/14/chartex" xmlns:mc="http://schemas.openxmlformats.org/markup-compatibility/2006" xmlns:aink="http://schemas.microsoft.com/office/drawing/2016/ink" xmlns:am3d="http://schemas.microsoft.com/office/drawing/2017/model3d" xmlns:o="urn:schemas-microsoft-com:office:office" xmlns:oel="http://schemas.microsoft.com/office/2019/extlst" xmlns:r="http://schemas.openxmlformats.org/officeDocument/2006/relationships" xmlns:m="http://schemas.openxmlformats.org/officeDocument/2006/math" xmlns:v="urn:schemas-microsoft-com:vml" xmlns:wp14="http://schemas.microsoft.com/office/word/2010/wordprocessingDrawing" xmlns:wp="http://schemas.openxmlformats.org/drawingml/2006/wordprocessingDrawing" xmlns:w10="urn:schemas-microsoft-com:office:word" xmlns:w="http://schemas.openxmlformats.org/wordprocessingml/2006/main" xmlns:w14="http://schemas.microsoft.com/office/word/2010/wordml" xmlns:w15="http://schemas.microsoft.com/office/word/2012/wordml" xmlns:w16cex="http://schemas.microsoft.com/office/word/2018/wordml/cex" xmlns:w16cid="http://schemas.microsoft.com/office/word/2016/wordml/cid" xmlns:w16="http://schemas.microsoft.com/office/word/2018/wordml" xmlns:w16du="http://schemas.microsoft.com/office/word/2023/wordml/word16du" xmlns:w16sdtdh="http://schemas.microsoft.com/office/word/2020/wordml/sdtdatahash" xmlns:w16se="http://schemas.microsoft.com/office/word/2015/wordml/symex" xmlns:wpg="http://schemas.microsoft.com/office/word/2010/wordprocessingGroup" xmlns:wpi="http://schemas.microsoft.com/office/word/2010/wordprocessingInk" xmlns:wne="http://schemas.microsoft.com/office/word/2006/wordml" xmlns:wps="http://schemas.microsoft.com/office/word/2010/wordprocessingShape" mc:Ignorable="w14 w15 w16se w16cid w16 w16cex w16sdtdh w16du wp14">
+<w:hdr xmlns:wpc="http://schemas.microsoft.com/office/word/2010/wordprocessingCanvas" xmlns:cx="http://schemas.microsoft.com/office/drawing/2014/chartex" xmlns:cx1="http://schemas.microsoft.com/office/drawing/2015/9/8/chartex" xmlns:cx2="http://schemas.microsoft.com/office/drawing/2015/10/21/chartex" xmlns:cx3="http://schemas.microsoft.com/office/drawing/2016/5/9/chartex" xmlns:cx4="http://schemas.microsoft.com/office/drawing/2016/5/10/chartex" xmlns:cx5="http://schemas.microsoft.com/office/drawing/2016/5/11/chartex" xmlns:cx6="http://schemas.microsoft.com/office/drawing/2016/5/12/chartex" xmlns:cx7="http://schemas.microsoft.com/office/drawing/2016/5/13/chartex" xmlns:cx8="http://schemas.microsoft.com/office/drawing/2016/5/14/chartex" xmlns:mc="http://schemas.openxmlformats.org/markup-compatibility/2006" xmlns:aink="http://schemas.microsoft.com/office/drawing/2016/ink" xmlns:am3d="http://schemas.microsoft.com/office/drawing/2017/model3d" xmlns:o="urn:schemas-microsoft-com:office:office" xmlns:oel="http://schemas.microsoft.com/office/2019/extlst" xmlns:r="http://schemas.openxmlformats.org/officeDocument/2006/relationships" xmlns:m="http://schemas.openxmlformats.org/officeDocument/2006/math" xmlns:v="urn:schemas-microsoft-com:vml" xmlns:wp14="http://schemas.microsoft.com/office/word/2010/wordprocessingDrawing" xmlns:wp="http://schemas.openxmlformats.org/drawingml/2006/wordprocessingDrawing" xmlns:w10="urn:schemas-microsoft-com:office:word" xmlns:w="http://schemas.openxmlformats.org/wordprocessingml/2006/main" xmlns:w14="http://schemas.microsoft.com/office/word/2010/wordml" xmlns:w15="http://schemas.microsoft.com/office/word/2012/wordml" xmlns:w16cex="http://schemas.microsoft.com/office/word/2018/wordml/cex" xmlns:w16cid="http://schemas.microsoft.com/office/word/2016/wordml/cid" xmlns:w16="http://schemas.microsoft.com/office/word/2018/wordml" xmlns:w16du="http://schemas.microsoft.com/office/word/2023/wordml/word16du" xmlns:w16sdtdh="http://schemas.microsoft.com/office/word/2020/wordml/sdtdatahash" xmlns:w16sdtfl="http://schemas.microsoft.com/office/word/2024/wordml/sdtformatlock" xmlns:w16se="http://schemas.microsoft.com/office/word/2015/wordml/symex" xmlns:wpg="http://schemas.microsoft.com/office/word/2010/wordprocessingGroup" xmlns:wpi="http://schemas.microsoft.com/office/word/2010/wordprocessingInk" xmlns:wne="http://schemas.microsoft.com/office/word/2006/wordml" xmlns:wps="http://schemas.microsoft.com/office/word/2010/wordprocessingShape" mc:Ignorable="w14 w15 w16se w16cid w16 w16cex w16sdtdh w16sdtfl w16du wp14">
   <w:p>
     <w:pPr>
       <w:pStyle w:val="Header"/>
@@ -334,7 +334,7 @@
 </file>
 
 <file path=word/numbering.xml><?xml version="1.0" encoding="utf-8"?>
-<w:numbering xmlns:wpc="http://schemas.microsoft.com/office/word/2010/wordprocessingCanvas" xmlns:cx="http://schemas.microsoft.com/office/drawing/2014/chartex" xmlns:cx1="http://schemas.microsoft.com/office/drawing/2015/9/8/chartex" xmlns:cx2="http://schemas.microsoft.com/office/drawing/2015/10/21/chartex" xmlns:cx3="http://schemas.microsoft.com/office/drawing/2016/5/9/chartex" xmlns:cx4="http://schemas.microsoft.com/office/drawing/2016/5/10/chartex" xmlns:cx5="http://schemas.microsoft.com/office/drawing/2016/5/11/chartex" xmlns:cx6="http://schemas.microsoft.com/office/drawing/2016/5/12/chartex" xmlns:cx7="http://schemas.microsoft.com/office/drawing/2016/5/13/chartex" xmlns:cx8="http://schemas.microsoft.com/office/drawing/2016/5/14/chartex" xmlns:mc="http://schemas.openxmlformats.org/markup-compatibility/2006" xmlns:aink="http://schemas.microsoft.com/office/drawing/2016/ink" xmlns:am3d="http://schemas.microsoft.com/office/drawing/2017/model3d" xmlns:o="urn:schemas-microsoft-com:office:office" xmlns:oel="http://schemas.microsoft.com/office/2019/extlst" xmlns:r="http://schemas.openxmlformats.org/officeDocument/2006/relationships" xmlns:m="http://schemas.openxmlformats.org/officeDocument/2006/math" xmlns:v="urn:schemas-microsoft-com:vml" xmlns:wp14="http://schemas.microsoft.com/office/word/2010/wordprocessingDrawing" xmlns:wp="http://schemas.openxmlformats.org/drawingml/2006/wordprocessingDrawing" xmlns:w10="urn:schemas-microsoft-com:office:word" xmlns:w="http://schemas.openxmlformats.org/wordprocessingml/2006/main" xmlns:w14="http://schemas.microsoft.com/office/word/2010/wordml" xmlns:w15="http://schemas.microsoft.com/office/word/2012/wordml" xmlns:w16cex="http://schemas.microsoft.com/office/word/2018/wordml/cex" xmlns:w16cid="http://schemas.microsoft.com/office/word/2016/wordml/cid" xmlns:w16="http://schemas.microsoft.com/office/word/2018/wordml" xmlns:w16du="http://schemas.microsoft.com/office/word/2023/wordml/word16du" xmlns:w16sdtdh="http://schemas.microsoft.com/office/word/2020/wordml/sdtdatahash" xmlns:w16se="http://schemas.microsoft.com/office/word/2015/wordml/symex" xmlns:wpg="http://schemas.microsoft.com/office/word/2010/wordprocessingGroup" xmlns:wpi="http://schemas.microsoft.com/office/word/2010/wordprocessingInk" xmlns:wne="http://schemas.microsoft.com/office/word/2006/wordml" xmlns:wps="http://schemas.microsoft.com/office/word/2010/wordprocessingShape" mc:Ignorable="w14 w15 w16se w16cid w16 w16cex w16sdtdh w16du wp14">
+<w:numbering xmlns:wpc="http://schemas.microsoft.com/office/word/2010/wordprocessingCanvas" xmlns:cx="http://schemas.microsoft.com/office/drawing/2014/chartex" xmlns:cx1="http://schemas.microsoft.com/office/drawing/2015/9/8/chartex" xmlns:cx2="http://schemas.microsoft.com/office/drawing/2015/10/21/chartex" xmlns:cx3="http://schemas.microsoft.com/office/drawing/2016/5/9/chartex" xmlns:cx4="http://schemas.microsoft.com/office/drawing/2016/5/10/chartex" xmlns:cx5="http://schemas.microsoft.com/office/drawing/2016/5/11/chartex" xmlns:cx6="http://schemas.microsoft.com/office/drawing/2016/5/12/chartex" xmlns:cx7="http://schemas.microsoft.com/office/drawing/2016/5/13/chartex" xmlns:cx8="http://schemas.microsoft.com/office/drawing/2016/5/14/chartex" xmlns:mc="http://schemas.openxmlformats.org/markup-compatibility/2006" xmlns:aink="http://schemas.microsoft.com/office/drawing/2016/ink" xmlns:am3d="http://schemas.microsoft.com/office/drawing/2017/model3d" xmlns:o="urn:schemas-microsoft-com:office:office" xmlns:oel="http://schemas.microsoft.com/office/2019/extlst" xmlns:r="http://schemas.openxmlformats.org/officeDocument/2006/relationships" xmlns:m="http://schemas.openxmlformats.org/officeDocument/2006/math" xmlns:v="urn:schemas-microsoft-com:vml" xmlns:wp14="http://schemas.microsoft.com/office/word/2010/wordprocessingDrawing" xmlns:wp="http://schemas.openxmlformats.org/drawingml/2006/wordprocessingDrawing" xmlns:w10="urn:schemas-microsoft-com:office:word" xmlns:w="http://schemas.openxmlformats.org/wordprocessingml/2006/main" xmlns:w14="http://schemas.microsoft.com/office/word/2010/wordml" xmlns:w15="http://schemas.microsoft.com/office/word/2012/wordml" xmlns:w16cex="http://schemas.microsoft.com/office/word/2018/wordml/cex" xmlns:w16cid="http://schemas.microsoft.com/office/word/2016/wordml/cid" xmlns:w16="http://schemas.microsoft.com/office/word/2018/wordml" xmlns:w16du="http://schemas.microsoft.com/office/word/2023/wordml/word16du" xmlns:w16sdtdh="http://schemas.microsoft.com/office/word/2020/wordml/sdtdatahash" xmlns:w16sdtfl="http://schemas.microsoft.com/office/word/2024/wordml/sdtformatlock" xmlns:w16se="http://schemas.microsoft.com/office/word/2015/wordml/symex" xmlns:wpg="http://schemas.microsoft.com/office/word/2010/wordprocessingGroup" xmlns:wpi="http://schemas.microsoft.com/office/word/2010/wordprocessingInk" xmlns:wne="http://schemas.microsoft.com/office/word/2006/wordml" xmlns:wps="http://schemas.microsoft.com/office/word/2010/wordprocessingShape" mc:Ignorable="w14 w15 w16se w16cid w16 w16cex w16sdtdh w16sdtfl w16du wp14">
   <w:abstractNum w:abstractNumId="0" w15:restartNumberingAfterBreak="0">
     <w:nsid w:val="FFFFFF7C"/>
     <w:multiLevelType w:val="singleLevel"/>
@@ -786,7 +786,7 @@
 </file>
 
 <file path=word/styles.xml><?xml version="1.0" encoding="utf-8"?>
-<w:styles xmlns:mc="http://schemas.openxmlformats.org/markup-compatibility/2006" xmlns:r="http://schemas.openxmlformats.org/officeDocument/2006/relationships" xmlns:w="http://schemas.openxmlformats.org/wordprocessingml/2006/main" xmlns:w14="http://schemas.microsoft.com/office/word/2010/wordml" xmlns:w15="http://schemas.microsoft.com/office/word/2012/wordml" xmlns:w16cex="http://schemas.microsoft.com/office/word/2018/wordml/cex" xmlns:w16cid="http://schemas.microsoft.com/office/word/2016/wordml/cid" xmlns:w16="http://schemas.microsoft.com/office/word/2018/wordml" xmlns:w16du="http://schemas.microsoft.com/office/word/2023/wordml/word16du" xmlns:w16sdtdh="http://schemas.microsoft.com/office/word/2020/wordml/sdtdatahash" xmlns:w16se="http://schemas.microsoft.com/office/word/2015/wordml/symex" mc:Ignorable="w14 w15 w16se w16cid w16 w16cex w16sdtdh w16du">
+<w:styles xmlns:mc="http://schemas.openxmlformats.org/markup-compatibility/2006" xmlns:r="http://schemas.openxmlformats.org/officeDocument/2006/relationships" xmlns:w="http://schemas.openxmlformats.org/wordprocessingml/2006/main" xmlns:w14="http://schemas.microsoft.com/office/word/2010/wordml" xmlns:w15="http://schemas.microsoft.com/office/word/2012/wordml" xmlns:w16cex="http://schemas.microsoft.com/office/word/2018/wordml/cex" xmlns:w16cid="http://schemas.microsoft.com/office/word/2016/wordml/cid" xmlns:w16="http://schemas.microsoft.com/office/word/2018/wordml" xmlns:w16du="http://schemas.microsoft.com/office/word/2023/wordml/word16du" xmlns:w16sdtdh="http://schemas.microsoft.com/office/word/2020/wordml/sdtdatahash" xmlns:w16sdtfl="http://schemas.microsoft.com/office/word/2024/wordml/sdtformatlock" xmlns:w16se="http://schemas.microsoft.com/office/word/2015/wordml/symex" mc:Ignorable="w14 w15 w16se w16cid w16 w16cex w16sdtdh w16sdtfl w16du">
   <w:docDefaults>
     <w:rPrDefault>
       <w:rPr>
@@ -2895,15 +2895,28 @@
 </file>
 
 <file path=customXml/item1.xml><?xml version="1.0" encoding="utf-8"?>
-<?mso-contentType ?>
-<FormTemplates xmlns="http://schemas.microsoft.com/sharepoint/v3/contenttype/forms">
-  <Display>DocumentLibraryForm</Display>
-  <Edit>DocumentLibraryForm</Edit>
-  <New>DocumentLibraryForm</New>
-</FormTemplates>
+<b:Sources xmlns:b="http://schemas.openxmlformats.org/officeDocument/2006/bibliography" xmlns="http://schemas.openxmlformats.org/officeDocument/2006/bibliography" SelectedStyle="/APASixthEditionOfficeOnline.xsl" StyleName="APA" Version="6"/>
 </file>
 
 <file path=customXml/item2.xml><?xml version="1.0" encoding="utf-8"?>
+<p:properties xmlns:p="http://schemas.microsoft.com/office/2006/metadata/properties" xmlns:xsi="http://www.w3.org/2001/XMLSchema-instance" xmlns:pc="http://schemas.microsoft.com/office/infopath/2007/PartnerControls">
+  <documentManagement>
+    <SharedWithUsers xmlns="1e016552-a444-4155-9aae-f89f68456b2f">
+      <UserInfo>
+        <DisplayName/>
+        <AccountId xsi:nil="true"/>
+        <AccountType/>
+      </UserInfo>
+    </SharedWithUsers>
+    <lcf76f155ced4ddcb4097134ff3c332f xmlns="b569361e-f886-4987-bee7-742d96c8ef7f">
+      <Terms xmlns="http://schemas.microsoft.com/office/infopath/2007/PartnerControls"/>
+    </lcf76f155ced4ddcb4097134ff3c332f>
+    <TaxCatchAll xmlns="1e016552-a444-4155-9aae-f89f68456b2f" xsi:nil="true"/>
+  </documentManagement>
+</p:properties>
+</file>
+
+<file path=customXml/item3.xml><?xml version="1.0" encoding="utf-8"?>
 <ct:contentTypeSchema xmlns:ct="http://schemas.microsoft.com/office/2006/metadata/contentType" xmlns:ma="http://schemas.microsoft.com/office/2006/metadata/properties/metaAttributes" ct:_="" ma:_="" ma:contentTypeName="dokument" ma:contentTypeID="0x0101001CF7A146020B334CA8D4096E9D52BE8D" ma:contentTypeVersion="18" ma:contentTypeDescription="Skapa ett nytt dokument." ma:contentTypeScope="" ma:versionID="5d966f8dcd88e3f14949c85d06df9b45">
   <xsd:schema xmlns:xsd="http://www.w3.org/2001/XMLSchema" xmlns:xs="http://www.w3.org/2001/XMLSchema" xmlns:p="http://schemas.microsoft.com/office/2006/metadata/properties" xmlns:ns2="1e016552-a444-4155-9aae-f89f68456b2f" xmlns:ns3="b569361e-f886-4987-bee7-742d96c8ef7f" targetNamespace="http://schemas.microsoft.com/office/2006/metadata/properties" ma:root="true" ma:fieldsID="71e45fdfa659ef643ded9f5b7ef3609b" ns2:_="" ns3:_="">
     <xsd:import namespace="1e016552-a444-4155-9aae-f89f68456b2f"/>
@@ -3158,37 +3171,35 @@
 </ct:contentTypeSchema>
 </file>
 
-<file path=customXml/item3.xml><?xml version="1.0" encoding="utf-8"?>
-<p:properties xmlns:p="http://schemas.microsoft.com/office/2006/metadata/properties" xmlns:xsi="http://www.w3.org/2001/XMLSchema-instance" xmlns:pc="http://schemas.microsoft.com/office/infopath/2007/PartnerControls">
-  <documentManagement>
-    <SharedWithUsers xmlns="1e016552-a444-4155-9aae-f89f68456b2f">
-      <UserInfo>
-        <DisplayName/>
-        <AccountId xsi:nil="true"/>
-        <AccountType/>
-      </UserInfo>
-    </SharedWithUsers>
-    <lcf76f155ced4ddcb4097134ff3c332f xmlns="b569361e-f886-4987-bee7-742d96c8ef7f">
-      <Terms xmlns="http://schemas.microsoft.com/office/infopath/2007/PartnerControls"/>
-    </lcf76f155ced4ddcb4097134ff3c332f>
-    <TaxCatchAll xmlns="1e016552-a444-4155-9aae-f89f68456b2f" xsi:nil="true"/>
-  </documentManagement>
-</p:properties>
-</file>
-
 <file path=customXml/item4.xml><?xml version="1.0" encoding="utf-8"?>
-<b:Sources xmlns:b="http://schemas.openxmlformats.org/officeDocument/2006/bibliography" xmlns="http://schemas.openxmlformats.org/officeDocument/2006/bibliography" SelectedStyle="/APASixthEditionOfficeOnline.xsl" StyleName="APA" Version="6"/>
+<?mso-contentType ?>
+<FormTemplates xmlns="http://schemas.microsoft.com/sharepoint/v3/contenttype/forms">
+  <Display>DocumentLibraryForm</Display>
+  <Edit>DocumentLibraryForm</Edit>
+  <New>DocumentLibraryForm</New>
+</FormTemplates>
 </file>
 
 <file path=customXml/itemProps1.xml><?xml version="1.0" encoding="utf-8"?>
-<ds:datastoreItem xmlns:ds="http://schemas.openxmlformats.org/officeDocument/2006/customXml" ds:itemID="{59053834-B0DF-4F24-A08B-852ABC187C0A}">
+<ds:datastoreItem xmlns:ds="http://schemas.openxmlformats.org/officeDocument/2006/customXml" ds:itemID="{DEAE1E06-A7B1-4B05-9A34-85AC3E4FFC1D}">
   <ds:schemaRefs>
-    <ds:schemaRef ds:uri="http://schemas.microsoft.com/sharepoint/v3/contenttype/forms"/>
+    <ds:schemaRef ds:uri="http://schemas.openxmlformats.org/officeDocument/2006/bibliography"/>
   </ds:schemaRefs>
 </ds:datastoreItem>
 </file>
 
 <file path=customXml/itemProps2.xml><?xml version="1.0" encoding="utf-8"?>
+<ds:datastoreItem xmlns:ds="http://schemas.openxmlformats.org/officeDocument/2006/customXml" ds:itemID="{C6EA9280-B8EF-4CAA-B982-F4D358E1DDD6}">
+  <ds:schemaRefs>
+    <ds:schemaRef ds:uri="http://schemas.microsoft.com/office/2006/metadata/properties"/>
+    <ds:schemaRef ds:uri="http://schemas.microsoft.com/office/infopath/2007/PartnerControls"/>
+    <ds:schemaRef ds:uri="1e016552-a444-4155-9aae-f89f68456b2f"/>
+    <ds:schemaRef ds:uri="b569361e-f886-4987-bee7-742d96c8ef7f"/>
+  </ds:schemaRefs>
+</ds:datastoreItem>
+</file>
+
+<file path=customXml/itemProps3.xml><?xml version="1.0" encoding="utf-8"?>
 <ds:datastoreItem xmlns:ds="http://schemas.openxmlformats.org/officeDocument/2006/customXml" ds:itemID="{6EC5F5A5-D7BC-4E3D-AC70-AF510C713F31}">
   <ds:schemaRefs>
     <ds:schemaRef ds:uri="http://schemas.microsoft.com/office/2006/metadata/contentType"/>
@@ -3207,21 +3218,10 @@
 </ds:datastoreItem>
 </file>
 
-<file path=customXml/itemProps3.xml><?xml version="1.0" encoding="utf-8"?>
-<ds:datastoreItem xmlns:ds="http://schemas.openxmlformats.org/officeDocument/2006/customXml" ds:itemID="{C6EA9280-B8EF-4CAA-B982-F4D358E1DDD6}">
+<file path=customXml/itemProps4.xml><?xml version="1.0" encoding="utf-8"?>
+<ds:datastoreItem xmlns:ds="http://schemas.openxmlformats.org/officeDocument/2006/customXml" ds:itemID="{59053834-B0DF-4F24-A08B-852ABC187C0A}">
   <ds:schemaRefs>
-    <ds:schemaRef ds:uri="http://schemas.microsoft.com/office/2006/metadata/properties"/>
-    <ds:schemaRef ds:uri="http://schemas.microsoft.com/office/infopath/2007/PartnerControls"/>
-    <ds:schemaRef ds:uri="1e016552-a444-4155-9aae-f89f68456b2f"/>
-    <ds:schemaRef ds:uri="b569361e-f886-4987-bee7-742d96c8ef7f"/>
-  </ds:schemaRefs>
-</ds:datastoreItem>
-</file>
-
-<file path=customXml/itemProps4.xml><?xml version="1.0" encoding="utf-8"?>
-<ds:datastoreItem xmlns:ds="http://schemas.openxmlformats.org/officeDocument/2006/customXml" ds:itemID="{DEAE1E06-A7B1-4B05-9A34-85AC3E4FFC1D}">
-  <ds:schemaRefs>
-    <ds:schemaRef ds:uri="http://schemas.openxmlformats.org/officeDocument/2006/bibliography"/>
+    <ds:schemaRef ds:uri="http://schemas.microsoft.com/sharepoint/v3/contenttype/forms"/>
   </ds:schemaRefs>
 </ds:datastoreItem>
 </file>
</xml_diff>